<commit_message>
Post Now Front End Done
</commit_message>
<xml_diff>
--- a/Docs/Final Document/190103020026-Ehtimam Rashed Chowdhury,190103020028-Eftakhar Ahmed Arnob, 190203020101-Farzana Rahman.docx
+++ b/Docs/Final Document/190103020026-Ehtimam Rashed Chowdhury,190103020028-Eftakhar Ahmed Arnob, 190203020101-Farzana Rahman.docx
@@ -194,7 +194,7 @@
         </w:trPr>
         <w:tc>
           <w:tcPr>
-            <w:tcW w:w="1474" w:type="dxa"/>
+            <w:tcW w:w="1447" w:type="dxa"/>
             <w:vMerge w:val="restart"/>
             <w:vAlign w:val="center"/>
           </w:tcPr>
@@ -250,7 +250,7 @@
         </w:tc>
         <w:tc>
           <w:tcPr>
-            <w:tcW w:w="4193" w:type="dxa"/>
+            <w:tcW w:w="4041" w:type="dxa"/>
           </w:tcPr>
           <w:p>
             <w:pPr>
@@ -282,7 +282,7 @@
         </w:trPr>
         <w:tc>
           <w:tcPr>
-            <w:tcW w:w="1474" w:type="dxa"/>
+            <w:tcW w:w="1447" w:type="dxa"/>
             <w:vMerge/>
           </w:tcPr>
           <w:p>
@@ -315,30 +315,30 @@
                 <w:sz w:val="24"/>
                 <w:szCs w:val="24"/>
               </w:rPr>
-              <w:t>190103020028</w:t>
-            </w:r>
-          </w:p>
-        </w:tc>
-        <w:tc>
-          <w:tcPr>
-            <w:tcW w:w="4193" w:type="dxa"/>
-          </w:tcPr>
-          <w:p>
-            <w:pPr>
-              <w:jc w:val="both"/>
-              <w:rPr>
-                <w:rFonts w:ascii="Times New Roman" w:hAnsi="Times New Roman" w:cs="Times New Roman"/>
-                <w:sz w:val="24"/>
-                <w:szCs w:val="24"/>
-              </w:rPr>
-            </w:pPr>
-            <w:r>
-              <w:rPr>
-                <w:rFonts w:ascii="Times New Roman" w:hAnsi="Times New Roman" w:cs="Times New Roman"/>
-                <w:sz w:val="24"/>
-                <w:szCs w:val="24"/>
-              </w:rPr>
-              <w:t>Eftakhar Ahmed Arnob</w:t>
+              <w:t>190103020026</w:t>
+            </w:r>
+          </w:p>
+        </w:tc>
+        <w:tc>
+          <w:tcPr>
+            <w:tcW w:w="4041" w:type="dxa"/>
+          </w:tcPr>
+          <w:p>
+            <w:pPr>
+              <w:jc w:val="both"/>
+              <w:rPr>
+                <w:rFonts w:ascii="Times New Roman" w:hAnsi="Times New Roman" w:cs="Times New Roman"/>
+                <w:sz w:val="24"/>
+                <w:szCs w:val="24"/>
+              </w:rPr>
+            </w:pPr>
+            <w:r>
+              <w:rPr>
+                <w:rFonts w:ascii="Times New Roman" w:hAnsi="Times New Roman" w:cs="Times New Roman"/>
+                <w:sz w:val="24"/>
+                <w:szCs w:val="24"/>
+              </w:rPr>
+              <w:t>Ehtimam Rashed Chowdhury</w:t>
             </w:r>
           </w:p>
         </w:tc>
@@ -349,7 +349,7 @@
         </w:trPr>
         <w:tc>
           <w:tcPr>
-            <w:tcW w:w="1474" w:type="dxa"/>
+            <w:tcW w:w="1447" w:type="dxa"/>
             <w:vMerge/>
           </w:tcPr>
           <w:p>
@@ -382,31 +382,33 @@
                 <w:sz w:val="24"/>
                 <w:szCs w:val="24"/>
               </w:rPr>
-              <w:t>190103020026</w:t>
-            </w:r>
-          </w:p>
-        </w:tc>
-        <w:tc>
-          <w:tcPr>
-            <w:tcW w:w="4193" w:type="dxa"/>
-          </w:tcPr>
-          <w:p>
-            <w:pPr>
-              <w:jc w:val="both"/>
-              <w:rPr>
-                <w:rFonts w:ascii="Times New Roman" w:hAnsi="Times New Roman" w:cs="Times New Roman"/>
-                <w:sz w:val="24"/>
-                <w:szCs w:val="24"/>
-              </w:rPr>
-            </w:pPr>
-            <w:r>
-              <w:rPr>
-                <w:rFonts w:ascii="Times New Roman" w:hAnsi="Times New Roman" w:cs="Times New Roman"/>
-                <w:sz w:val="24"/>
-                <w:szCs w:val="24"/>
-              </w:rPr>
-              <w:t>Ehtimam Rashed Chowdhury</w:t>
-            </w:r>
+              <w:t>190103020028</w:t>
+            </w:r>
+          </w:p>
+        </w:tc>
+        <w:tc>
+          <w:tcPr>
+            <w:tcW w:w="4041" w:type="dxa"/>
+          </w:tcPr>
+          <w:p>
+            <w:pPr>
+              <w:jc w:val="both"/>
+              <w:rPr>
+                <w:rFonts w:ascii="Times New Roman" w:hAnsi="Times New Roman" w:cs="Times New Roman"/>
+                <w:sz w:val="24"/>
+                <w:szCs w:val="24"/>
+              </w:rPr>
+            </w:pPr>
+            <w:r>
+              <w:rPr>
+                <w:rFonts w:ascii="Times New Roman" w:hAnsi="Times New Roman" w:cs="Times New Roman"/>
+                <w:sz w:val="24"/>
+                <w:szCs w:val="24"/>
+              </w:rPr>
+              <w:t>Eftakhar Ahmed Arnob</w:t>
+            </w:r>
+            <w:bookmarkStart w:id="0" w:name="_GoBack"/>
+            <w:bookmarkEnd w:id="0"/>
           </w:p>
         </w:tc>
       </w:tr>
@@ -416,7 +418,7 @@
         </w:trPr>
         <w:tc>
           <w:tcPr>
-            <w:tcW w:w="1474" w:type="dxa"/>
+            <w:tcW w:w="1447" w:type="dxa"/>
             <w:vMerge/>
           </w:tcPr>
           <w:p>
@@ -455,7 +457,7 @@
         </w:tc>
         <w:tc>
           <w:tcPr>
-            <w:tcW w:w="4193" w:type="dxa"/>
+            <w:tcW w:w="4041" w:type="dxa"/>
           </w:tcPr>
           <w:p>
             <w:pPr>
@@ -483,7 +485,7 @@
         </w:trPr>
         <w:tc>
           <w:tcPr>
-            <w:tcW w:w="1474" w:type="dxa"/>
+            <w:tcW w:w="1447" w:type="dxa"/>
             <w:vAlign w:val="center"/>
           </w:tcPr>
           <w:p>
@@ -511,7 +513,7 @@
         </w:tc>
         <w:tc>
           <w:tcPr>
-            <w:tcW w:w="5849" w:type="dxa"/>
+            <w:tcW w:w="5697" w:type="dxa"/>
             <w:gridSpan w:val="2"/>
             <w:vAlign w:val="center"/>
           </w:tcPr>
@@ -1566,6 +1568,14 @@
               </w:rPr>
               <w:t>An unregistered user can only view public contents and can’t interact with anything in the website.</w:t>
             </w:r>
+            <w:r>
+              <w:rPr>
+                <w:rFonts w:ascii="Times New Roman" w:hAnsi="Times New Roman" w:cs="Times New Roman"/>
+                <w:sz w:val="24"/>
+                <w:szCs w:val="24"/>
+              </w:rPr>
+              <w:t xml:space="preserve"> Also a registered user can recover his user account if he forgets his password.</w:t>
+            </w:r>
           </w:p>
         </w:tc>
         <w:tc>
@@ -1931,7 +1941,16 @@
                 <w:sz w:val="24"/>
                 <w:szCs w:val="24"/>
               </w:rPr>
-              <w:t xml:space="preserve"> user can search for a content with proper keywords from the search bar situated on the upper-left corner of the homepage header.</w:t>
+              <w:t xml:space="preserve"> user can search for a content with proper keywords from the search bar situated on the </w:t>
+            </w:r>
+            <w:r>
+              <w:rPr>
+                <w:rFonts w:ascii="Times New Roman" w:hAnsi="Times New Roman" w:cs="Times New Roman"/>
+                <w:sz w:val="24"/>
+                <w:szCs w:val="24"/>
+              </w:rPr>
+              <w:lastRenderedPageBreak/>
+              <w:t>upper-left corner of the homepage header.</w:t>
             </w:r>
             <w:r>
               <w:rPr>
@@ -1971,6 +1990,7 @@
                 <w:sz w:val="24"/>
                 <w:szCs w:val="24"/>
               </w:rPr>
+              <w:lastRenderedPageBreak/>
               <w:t>Farzana</w:t>
             </w:r>
           </w:p>
@@ -3204,6 +3224,7 @@
                 <w:sz w:val="24"/>
                 <w:szCs w:val="24"/>
               </w:rPr>
+              <w:lastRenderedPageBreak/>
               <w:t>A-6</w:t>
             </w:r>
           </w:p>
@@ -3244,16 +3265,7 @@
                 <w:sz w:val="24"/>
                 <w:szCs w:val="24"/>
               </w:rPr>
-              <w:t xml:space="preserve">check the user content for potential vulgar or bad words. If </w:t>
-            </w:r>
-            <w:r>
-              <w:rPr>
-                <w:rFonts w:ascii="Times New Roman" w:hAnsi="Times New Roman" w:cs="Times New Roman"/>
-                <w:sz w:val="24"/>
-                <w:szCs w:val="24"/>
-              </w:rPr>
-              <w:lastRenderedPageBreak/>
-              <w:t>the automatic word check founds any issue, then the system will allow the admin to modify the content partially. Otherwise no one will be able to modify user content other than the owner (user).</w:t>
+              <w:t>check the user content for potential vulgar or bad words. If the automatic word check founds any issue, then the system will allow the admin to modify the content partially. Otherwise no one will be able to modify user content other than the owner (user).</w:t>
             </w:r>
           </w:p>
         </w:tc>
@@ -3277,7 +3289,6 @@
                 <w:sz w:val="24"/>
                 <w:szCs w:val="24"/>
               </w:rPr>
-              <w:lastRenderedPageBreak/>
               <w:t>Arnob</w:t>
             </w:r>
           </w:p>
@@ -3331,7 +3342,6 @@
                 <w:sz w:val="24"/>
                 <w:szCs w:val="24"/>
               </w:rPr>
-              <w:lastRenderedPageBreak/>
               <w:t>F-6</w:t>
             </w:r>
           </w:p>
@@ -4155,23 +4165,33 @@
         <w:tc>
           <w:tcPr>
             <w:tcW w:w="1903" w:type="pct"/>
-          </w:tcPr>
-          <w:p>
-            <w:pPr>
-              <w:jc w:val="both"/>
-              <w:rPr>
-                <w:rFonts w:ascii="Times New Roman" w:hAnsi="Times New Roman" w:cs="Times New Roman"/>
-                <w:sz w:val="24"/>
-                <w:szCs w:val="24"/>
-              </w:rPr>
-            </w:pPr>
-            <w:r>
-              <w:rPr>
-                <w:rFonts w:ascii="Times New Roman" w:hAnsi="Times New Roman" w:cs="Times New Roman"/>
-                <w:sz w:val="24"/>
-                <w:szCs w:val="24"/>
-              </w:rPr>
-              <w:t>An unregistered user can only view public contents and can’t interact with anything in the website.</w:t>
+            <w:vAlign w:val="center"/>
+          </w:tcPr>
+          <w:p>
+            <w:pPr>
+              <w:jc w:val="both"/>
+              <w:rPr>
+                <w:rFonts w:ascii="Times New Roman" w:hAnsi="Times New Roman" w:cs="Times New Roman"/>
+                <w:sz w:val="24"/>
+                <w:szCs w:val="24"/>
+              </w:rPr>
+            </w:pPr>
+            <w:r>
+              <w:rPr>
+                <w:rFonts w:ascii="Times New Roman" w:hAnsi="Times New Roman" w:cs="Times New Roman"/>
+                <w:sz w:val="24"/>
+                <w:szCs w:val="24"/>
+              </w:rPr>
+              <w:t xml:space="preserve">An unregistered user can only view public contents and can’t </w:t>
+            </w:r>
+            <w:r>
+              <w:rPr>
+                <w:rFonts w:ascii="Times New Roman" w:hAnsi="Times New Roman" w:cs="Times New Roman"/>
+                <w:sz w:val="24"/>
+                <w:szCs w:val="24"/>
+              </w:rPr>
+              <w:lastRenderedPageBreak/>
+              <w:t>interact with anything in the website. Also a registered user can recover his user account if he forgets his password.</w:t>
             </w:r>
           </w:p>
         </w:tc>
@@ -4194,6 +4214,7 @@
                 <w:sz w:val="24"/>
                 <w:szCs w:val="24"/>
               </w:rPr>
+              <w:lastRenderedPageBreak/>
               <w:t>1. Viewing private content (fail)</w:t>
             </w:r>
           </w:p>
@@ -4211,6 +4232,7 @@
                 <w:sz w:val="24"/>
                 <w:szCs w:val="24"/>
               </w:rPr>
+              <w:lastRenderedPageBreak/>
               <w:t>2. Up vote, down vote, comment on content (fail)</w:t>
             </w:r>
           </w:p>
@@ -4617,15 +4639,7 @@
                 <w:sz w:val="24"/>
                 <w:szCs w:val="24"/>
               </w:rPr>
-              <w:t xml:space="preserve"> </w:t>
-            </w:r>
-            <w:r>
-              <w:rPr>
-                <w:rFonts w:ascii="Times New Roman" w:hAnsi="Times New Roman" w:cs="Times New Roman"/>
-                <w:sz w:val="24"/>
-                <w:szCs w:val="24"/>
-              </w:rPr>
-              <w:t>User also can filter search category.</w:t>
+              <w:t xml:space="preserve"> User also can filter search category.</w:t>
             </w:r>
           </w:p>
         </w:tc>
@@ -4981,6 +4995,7 @@
                 <w:sz w:val="24"/>
                 <w:szCs w:val="24"/>
               </w:rPr>
+              <w:lastRenderedPageBreak/>
               <w:t>E-3</w:t>
             </w:r>
           </w:p>
@@ -5082,7 +5097,6 @@
                 <w:sz w:val="24"/>
                 <w:szCs w:val="24"/>
               </w:rPr>
-              <w:lastRenderedPageBreak/>
               <w:t>F-3</w:t>
             </w:r>
           </w:p>
@@ -5632,7 +5646,16 @@
                 <w:sz w:val="24"/>
                 <w:szCs w:val="24"/>
               </w:rPr>
-              <w:t>A moderator can report a user profile to admins for restriction if the user keeps posting inappropriate contents repeatedly. Usually a user profile is reported for restriction if there are more than 3 penalty flags on his profile. A moderator can submit a “Judgement Token” about a user reported content to admin if he fails to judge the content.</w:t>
+              <w:t xml:space="preserve">A moderator can report a user profile to admins for restriction if the user keeps posting inappropriate contents repeatedly. Usually a user profile is reported for restriction if there are more than 3 penalty flags on his profile. A moderator can submit a “Judgement Token” about a user reported content to </w:t>
+            </w:r>
+            <w:r>
+              <w:rPr>
+                <w:rFonts w:ascii="Times New Roman" w:hAnsi="Times New Roman" w:cs="Times New Roman"/>
+                <w:sz w:val="24"/>
+                <w:szCs w:val="24"/>
+              </w:rPr>
+              <w:lastRenderedPageBreak/>
+              <w:t>admin if he fails to judge the content.</w:t>
             </w:r>
           </w:p>
         </w:tc>
@@ -5676,6 +5699,7 @@
                 <w:sz w:val="24"/>
                 <w:szCs w:val="24"/>
               </w:rPr>
+              <w:lastRenderedPageBreak/>
               <w:t>E-6</w:t>
             </w:r>
           </w:p>
@@ -5700,16 +5724,7 @@
                 <w:sz w:val="24"/>
                 <w:szCs w:val="24"/>
               </w:rPr>
-              <w:t xml:space="preserve">An admin has all privileges of a moderator. A super admin has all </w:t>
-            </w:r>
-            <w:r>
-              <w:rPr>
-                <w:rFonts w:ascii="Times New Roman" w:hAnsi="Times New Roman" w:cs="Times New Roman"/>
-                <w:sz w:val="24"/>
-                <w:szCs w:val="24"/>
-              </w:rPr>
-              <w:lastRenderedPageBreak/>
-              <w:t xml:space="preserve">privileges of an admin. Also An admin can appoint new moderators to the site and </w:t>
+              <w:t xml:space="preserve">An admin has all privileges of a moderator. A super admin has all privileges of an admin. Also An admin can appoint new moderators to the site and </w:t>
             </w:r>
             <w:r>
               <w:rPr>
@@ -5740,7 +5755,6 @@
                 <w:sz w:val="24"/>
                 <w:szCs w:val="24"/>
               </w:rPr>
-              <w:lastRenderedPageBreak/>
               <w:t>1. Creating new admin accounts (pass)</w:t>
             </w:r>
           </w:p>
@@ -5758,7 +5772,6 @@
                 <w:sz w:val="24"/>
                 <w:szCs w:val="24"/>
               </w:rPr>
-              <w:lastRenderedPageBreak/>
               <w:t>2. Creating new moderator accounts (pass)</w:t>
             </w:r>
           </w:p>
@@ -5788,7 +5801,6 @@
                 <w:sz w:val="24"/>
                 <w:szCs w:val="24"/>
               </w:rPr>
-              <w:lastRenderedPageBreak/>
               <w:t>A-6</w:t>
             </w:r>
           </w:p>
@@ -6243,7 +6255,16 @@
                 <w:sz w:val="24"/>
                 <w:szCs w:val="24"/>
               </w:rPr>
-              <w:t xml:space="preserve">There will be a system of selling products and a page called marketplace viewable from the homepage top middle navigation bar. This page will contain all selling type posts along with their price tag and specification. The user who is selling the product, will be able to promote his selling post on the front page of the site via a promotional system. A promoted post will be shown on the homepage’s promotional posts section. After selling the product, the user can either delete or enlist the selling post as sold. </w:t>
+              <w:t xml:space="preserve">There will be a system of selling products and a page called marketplace viewable from the homepage top middle navigation bar. This page will contain all selling type posts along with their price tag and specification. The user who is selling the product, will be able to promote his selling post on the front page of the site via a promotional system. A promoted post will be shown on </w:t>
+            </w:r>
+            <w:r>
+              <w:rPr>
+                <w:rFonts w:ascii="Times New Roman" w:hAnsi="Times New Roman" w:cs="Times New Roman"/>
+                <w:sz w:val="24"/>
+                <w:szCs w:val="24"/>
+              </w:rPr>
+              <w:lastRenderedPageBreak/>
+              <w:t xml:space="preserve">the homepage’s promotional posts section. After selling the product, the user can either delete or enlist the selling post as sold. </w:t>
             </w:r>
           </w:p>
         </w:tc>
@@ -6266,6 +6287,7 @@
                 <w:sz w:val="24"/>
                 <w:szCs w:val="24"/>
               </w:rPr>
+              <w:lastRenderedPageBreak/>
               <w:t>1. Posting a selling post (pass)</w:t>
             </w:r>
           </w:p>
@@ -6894,11 +6916,13 @@
       </w:tr>
       <w:tr>
         <w:trPr>
+          <w:trHeight w:val="382"/>
           <w:jc w:val="center"/>
         </w:trPr>
         <w:tc>
           <w:tcPr>
             <w:tcW w:w="646" w:type="pct"/>
+            <w:vMerge w:val="restart"/>
             <w:vAlign w:val="center"/>
           </w:tcPr>
           <w:p>
@@ -6923,24 +6947,25 @@
         <w:tc>
           <w:tcPr>
             <w:tcW w:w="1797" w:type="pct"/>
-            <w:vAlign w:val="center"/>
-          </w:tcPr>
-          <w:p>
-            <w:pPr>
-              <w:jc w:val="both"/>
-              <w:rPr>
-                <w:rFonts w:ascii="Times New Roman" w:hAnsi="Times New Roman" w:cs="Times New Roman"/>
-                <w:sz w:val="24"/>
-                <w:szCs w:val="24"/>
-              </w:rPr>
-            </w:pPr>
-            <w:r>
-              <w:rPr>
-                <w:rFonts w:ascii="Times New Roman" w:hAnsi="Times New Roman" w:cs="Times New Roman"/>
-                <w:sz w:val="24"/>
-                <w:szCs w:val="24"/>
-              </w:rPr>
-              <w:t>An unregistered user can only view public contents and can’t interact with anything in the website.</w:t>
+            <w:vMerge w:val="restart"/>
+            <w:vAlign w:val="center"/>
+          </w:tcPr>
+          <w:p>
+            <w:pPr>
+              <w:jc w:val="both"/>
+              <w:rPr>
+                <w:rFonts w:ascii="Times New Roman" w:hAnsi="Times New Roman" w:cs="Times New Roman"/>
+                <w:sz w:val="24"/>
+                <w:szCs w:val="24"/>
+              </w:rPr>
+            </w:pPr>
+            <w:r>
+              <w:rPr>
+                <w:rFonts w:ascii="Times New Roman" w:hAnsi="Times New Roman" w:cs="Times New Roman"/>
+                <w:sz w:val="24"/>
+                <w:szCs w:val="24"/>
+              </w:rPr>
+              <w:t>An unregistered user can only view public contents and can’t interact with anything in the website. Also a user can recover his user account if he forgets his password.</w:t>
             </w:r>
           </w:p>
         </w:tc>
@@ -6965,6 +6990,294 @@
                 <w:szCs w:val="24"/>
               </w:rPr>
               <w:t>Create a redirection script that will send the unregistered user to a “register or login” page if he tries to interact with any content.</w:t>
+            </w:r>
+          </w:p>
+        </w:tc>
+      </w:tr>
+      <w:tr>
+        <w:trPr>
+          <w:trHeight w:val="382"/>
+          <w:jc w:val="center"/>
+        </w:trPr>
+        <w:tc>
+          <w:tcPr>
+            <w:tcW w:w="646" w:type="pct"/>
+            <w:vMerge/>
+            <w:vAlign w:val="center"/>
+          </w:tcPr>
+          <w:p>
+            <w:pPr>
+              <w:jc w:val="center"/>
+              <w:rPr>
+                <w:rFonts w:ascii="Times New Roman" w:hAnsi="Times New Roman" w:cs="Times New Roman"/>
+                <w:sz w:val="24"/>
+                <w:szCs w:val="24"/>
+              </w:rPr>
+            </w:pPr>
+          </w:p>
+        </w:tc>
+        <w:tc>
+          <w:tcPr>
+            <w:tcW w:w="1797" w:type="pct"/>
+            <w:vMerge/>
+            <w:vAlign w:val="center"/>
+          </w:tcPr>
+          <w:p>
+            <w:pPr>
+              <w:jc w:val="both"/>
+              <w:rPr>
+                <w:rFonts w:ascii="Times New Roman" w:hAnsi="Times New Roman" w:cs="Times New Roman"/>
+                <w:sz w:val="24"/>
+                <w:szCs w:val="24"/>
+              </w:rPr>
+            </w:pPr>
+          </w:p>
+        </w:tc>
+        <w:tc>
+          <w:tcPr>
+            <w:tcW w:w="2557" w:type="pct"/>
+            <w:vAlign w:val="center"/>
+          </w:tcPr>
+          <w:p>
+            <w:pPr>
+              <w:jc w:val="both"/>
+              <w:rPr>
+                <w:rFonts w:ascii="Times New Roman" w:hAnsi="Times New Roman" w:cs="Times New Roman"/>
+                <w:sz w:val="24"/>
+                <w:szCs w:val="24"/>
+              </w:rPr>
+            </w:pPr>
+            <w:r>
+              <w:rPr>
+                <w:rFonts w:ascii="Times New Roman" w:hAnsi="Times New Roman" w:cs="Times New Roman"/>
+                <w:sz w:val="24"/>
+                <w:szCs w:val="24"/>
+              </w:rPr>
+              <w:t>Create a script which filters homepage posts according to their privacy. Public posts are visible to everyone and friends only posts are visible to only the users who are in the friend list of the post author.</w:t>
+            </w:r>
+          </w:p>
+        </w:tc>
+      </w:tr>
+      <w:tr>
+        <w:trPr>
+          <w:trHeight w:val="382"/>
+          <w:jc w:val="center"/>
+        </w:trPr>
+        <w:tc>
+          <w:tcPr>
+            <w:tcW w:w="646" w:type="pct"/>
+            <w:vMerge/>
+            <w:vAlign w:val="center"/>
+          </w:tcPr>
+          <w:p>
+            <w:pPr>
+              <w:jc w:val="center"/>
+              <w:rPr>
+                <w:rFonts w:ascii="Times New Roman" w:hAnsi="Times New Roman" w:cs="Times New Roman"/>
+                <w:sz w:val="24"/>
+                <w:szCs w:val="24"/>
+              </w:rPr>
+            </w:pPr>
+          </w:p>
+        </w:tc>
+        <w:tc>
+          <w:tcPr>
+            <w:tcW w:w="1797" w:type="pct"/>
+            <w:vMerge/>
+            <w:vAlign w:val="center"/>
+          </w:tcPr>
+          <w:p>
+            <w:pPr>
+              <w:jc w:val="both"/>
+              <w:rPr>
+                <w:rFonts w:ascii="Times New Roman" w:hAnsi="Times New Roman" w:cs="Times New Roman"/>
+                <w:sz w:val="24"/>
+                <w:szCs w:val="24"/>
+              </w:rPr>
+            </w:pPr>
+          </w:p>
+        </w:tc>
+        <w:tc>
+          <w:tcPr>
+            <w:tcW w:w="2557" w:type="pct"/>
+            <w:vAlign w:val="center"/>
+          </w:tcPr>
+          <w:p>
+            <w:pPr>
+              <w:jc w:val="both"/>
+              <w:rPr>
+                <w:rFonts w:ascii="Times New Roman" w:hAnsi="Times New Roman" w:cs="Times New Roman"/>
+                <w:sz w:val="24"/>
+                <w:szCs w:val="24"/>
+              </w:rPr>
+            </w:pPr>
+            <w:r>
+              <w:rPr>
+                <w:rFonts w:ascii="Times New Roman" w:hAnsi="Times New Roman" w:cs="Times New Roman"/>
+                <w:sz w:val="24"/>
+                <w:szCs w:val="24"/>
+              </w:rPr>
+              <w:t xml:space="preserve">Create </w:t>
+            </w:r>
+            <w:r>
+              <w:rPr>
+                <w:rFonts w:ascii="Times New Roman" w:hAnsi="Times New Roman" w:cs="Times New Roman"/>
+                <w:sz w:val="24"/>
+                <w:szCs w:val="24"/>
+              </w:rPr>
+              <w:t>an</w:t>
+            </w:r>
+            <w:r>
+              <w:rPr>
+                <w:rFonts w:ascii="Times New Roman" w:hAnsi="Times New Roman" w:cs="Times New Roman"/>
+                <w:sz w:val="24"/>
+                <w:szCs w:val="24"/>
+              </w:rPr>
+              <w:t xml:space="preserve"> </w:t>
+            </w:r>
+            <w:r>
+              <w:rPr>
+                <w:rFonts w:ascii="Times New Roman" w:hAnsi="Times New Roman" w:cs="Times New Roman"/>
+                <w:sz w:val="24"/>
+                <w:szCs w:val="24"/>
+              </w:rPr>
+              <w:t xml:space="preserve">account recovery </w:t>
+            </w:r>
+            <w:r>
+              <w:rPr>
+                <w:rFonts w:ascii="Times New Roman" w:hAnsi="Times New Roman" w:cs="Times New Roman"/>
+                <w:sz w:val="24"/>
+                <w:szCs w:val="24"/>
+              </w:rPr>
+              <w:t>page from where a user can find his account with only username or email address without being logged in.</w:t>
+            </w:r>
+          </w:p>
+        </w:tc>
+      </w:tr>
+      <w:tr>
+        <w:trPr>
+          <w:trHeight w:val="382"/>
+          <w:jc w:val="center"/>
+        </w:trPr>
+        <w:tc>
+          <w:tcPr>
+            <w:tcW w:w="646" w:type="pct"/>
+            <w:vMerge/>
+            <w:vAlign w:val="center"/>
+          </w:tcPr>
+          <w:p>
+            <w:pPr>
+              <w:jc w:val="center"/>
+              <w:rPr>
+                <w:rFonts w:ascii="Times New Roman" w:hAnsi="Times New Roman" w:cs="Times New Roman"/>
+                <w:sz w:val="24"/>
+                <w:szCs w:val="24"/>
+              </w:rPr>
+            </w:pPr>
+          </w:p>
+        </w:tc>
+        <w:tc>
+          <w:tcPr>
+            <w:tcW w:w="1797" w:type="pct"/>
+            <w:vMerge/>
+            <w:vAlign w:val="center"/>
+          </w:tcPr>
+          <w:p>
+            <w:pPr>
+              <w:jc w:val="both"/>
+              <w:rPr>
+                <w:rFonts w:ascii="Times New Roman" w:hAnsi="Times New Roman" w:cs="Times New Roman"/>
+                <w:sz w:val="24"/>
+                <w:szCs w:val="24"/>
+              </w:rPr>
+            </w:pPr>
+          </w:p>
+        </w:tc>
+        <w:tc>
+          <w:tcPr>
+            <w:tcW w:w="2557" w:type="pct"/>
+            <w:vAlign w:val="center"/>
+          </w:tcPr>
+          <w:p>
+            <w:pPr>
+              <w:jc w:val="both"/>
+              <w:rPr>
+                <w:rFonts w:ascii="Times New Roman" w:hAnsi="Times New Roman" w:cs="Times New Roman"/>
+                <w:sz w:val="24"/>
+                <w:szCs w:val="24"/>
+              </w:rPr>
+            </w:pPr>
+            <w:r>
+              <w:rPr>
+                <w:rFonts w:ascii="Times New Roman" w:hAnsi="Times New Roman" w:cs="Times New Roman"/>
+                <w:sz w:val="24"/>
+                <w:szCs w:val="24"/>
+              </w:rPr>
+              <w:t>Create a script that sends recovery email and receives the recovery link and allows user to reset the password.</w:t>
+            </w:r>
+          </w:p>
+        </w:tc>
+      </w:tr>
+      <w:tr>
+        <w:trPr>
+          <w:trHeight w:val="382"/>
+          <w:jc w:val="center"/>
+        </w:trPr>
+        <w:tc>
+          <w:tcPr>
+            <w:tcW w:w="646" w:type="pct"/>
+            <w:vMerge/>
+            <w:vAlign w:val="center"/>
+          </w:tcPr>
+          <w:p>
+            <w:pPr>
+              <w:jc w:val="center"/>
+              <w:rPr>
+                <w:rFonts w:ascii="Times New Roman" w:hAnsi="Times New Roman" w:cs="Times New Roman"/>
+                <w:sz w:val="24"/>
+                <w:szCs w:val="24"/>
+              </w:rPr>
+            </w:pPr>
+          </w:p>
+        </w:tc>
+        <w:tc>
+          <w:tcPr>
+            <w:tcW w:w="1797" w:type="pct"/>
+            <w:vMerge/>
+            <w:vAlign w:val="center"/>
+          </w:tcPr>
+          <w:p>
+            <w:pPr>
+              <w:jc w:val="both"/>
+              <w:rPr>
+                <w:rFonts w:ascii="Times New Roman" w:hAnsi="Times New Roman" w:cs="Times New Roman"/>
+                <w:sz w:val="24"/>
+                <w:szCs w:val="24"/>
+              </w:rPr>
+            </w:pPr>
+          </w:p>
+        </w:tc>
+        <w:tc>
+          <w:tcPr>
+            <w:tcW w:w="2557" w:type="pct"/>
+            <w:vAlign w:val="center"/>
+          </w:tcPr>
+          <w:p>
+            <w:pPr>
+              <w:jc w:val="both"/>
+              <w:rPr>
+                <w:rFonts w:ascii="Times New Roman" w:hAnsi="Times New Roman" w:cs="Times New Roman"/>
+                <w:sz w:val="24"/>
+                <w:szCs w:val="24"/>
+              </w:rPr>
+            </w:pPr>
+            <w:r>
+              <w:rPr>
+                <w:rFonts w:ascii="Times New Roman" w:hAnsi="Times New Roman" w:cs="Times New Roman"/>
+                <w:sz w:val="24"/>
+                <w:szCs w:val="24"/>
+              </w:rPr>
+              <w:t>Create a profile page where users can view their own profile and maintain it. [Unrelated]</w:t>
             </w:r>
           </w:p>
         </w:tc>
@@ -7052,7 +7365,16 @@
                 <w:sz w:val="24"/>
                 <w:szCs w:val="24"/>
               </w:rPr>
-              <w:t>user can register for an account with a valid email address. After verifying the email address with the provided link, he will be able to login to the created account.</w:t>
+              <w:t xml:space="preserve">user can register for an account with a valid email address. After verifying the email address with the provided link, he will </w:t>
+            </w:r>
+            <w:r>
+              <w:rPr>
+                <w:rFonts w:ascii="Times New Roman" w:hAnsi="Times New Roman" w:cs="Times New Roman"/>
+                <w:sz w:val="24"/>
+                <w:szCs w:val="24"/>
+              </w:rPr>
+              <w:lastRenderedPageBreak/>
+              <w:t>be able to login to the created account.</w:t>
             </w:r>
           </w:p>
         </w:tc>
@@ -7076,6 +7398,7 @@
                 <w:sz w:val="24"/>
                 <w:szCs w:val="24"/>
               </w:rPr>
+              <w:lastRenderedPageBreak/>
               <w:t>Clicking profile shortcut will redirect to another page containing two options – Login or Register.</w:t>
             </w:r>
           </w:p>
@@ -7267,6 +7590,7 @@
                 <w:sz w:val="24"/>
                 <w:szCs w:val="24"/>
               </w:rPr>
+              <w:lastRenderedPageBreak/>
               <w:t>E-2</w:t>
             </w:r>
           </w:p>
@@ -7323,7 +7647,7 @@
       </w:tr>
       <w:tr>
         <w:trPr>
-          <w:trHeight w:val="920"/>
+          <w:trHeight w:val="341"/>
           <w:jc w:val="center"/>
         </w:trPr>
         <w:tc>
@@ -7381,6 +7705,198 @@
                 <w:szCs w:val="24"/>
               </w:rPr>
               <w:t>Another option will be for deleting the account permanently. Username and password is required to delete the account permanently.</w:t>
+            </w:r>
+          </w:p>
+        </w:tc>
+      </w:tr>
+      <w:tr>
+        <w:trPr>
+          <w:trHeight w:val="339"/>
+          <w:jc w:val="center"/>
+        </w:trPr>
+        <w:tc>
+          <w:tcPr>
+            <w:tcW w:w="646" w:type="pct"/>
+            <w:vMerge/>
+            <w:vAlign w:val="center"/>
+          </w:tcPr>
+          <w:p>
+            <w:pPr>
+              <w:jc w:val="center"/>
+              <w:rPr>
+                <w:rFonts w:ascii="Times New Roman" w:hAnsi="Times New Roman" w:cs="Times New Roman"/>
+                <w:sz w:val="24"/>
+                <w:szCs w:val="24"/>
+              </w:rPr>
+            </w:pPr>
+          </w:p>
+        </w:tc>
+        <w:tc>
+          <w:tcPr>
+            <w:tcW w:w="1797" w:type="pct"/>
+            <w:vMerge/>
+            <w:vAlign w:val="center"/>
+          </w:tcPr>
+          <w:p>
+            <w:pPr>
+              <w:jc w:val="both"/>
+              <w:rPr>
+                <w:rFonts w:ascii="Times New Roman" w:hAnsi="Times New Roman" w:cs="Times New Roman"/>
+                <w:sz w:val="24"/>
+                <w:szCs w:val="24"/>
+              </w:rPr>
+            </w:pPr>
+          </w:p>
+        </w:tc>
+        <w:tc>
+          <w:tcPr>
+            <w:tcW w:w="2557" w:type="pct"/>
+            <w:vAlign w:val="center"/>
+          </w:tcPr>
+          <w:p>
+            <w:pPr>
+              <w:jc w:val="both"/>
+              <w:rPr>
+                <w:rFonts w:ascii="Times New Roman" w:hAnsi="Times New Roman" w:cs="Times New Roman"/>
+                <w:sz w:val="24"/>
+                <w:szCs w:val="24"/>
+              </w:rPr>
+            </w:pPr>
+            <w:r>
+              <w:rPr>
+                <w:rFonts w:ascii="Times New Roman" w:hAnsi="Times New Roman" w:cs="Times New Roman"/>
+                <w:sz w:val="24"/>
+                <w:szCs w:val="24"/>
+              </w:rPr>
+              <w:t>Create a page from where user can update his email address, changing a email address requires verification code from both old email and new email.</w:t>
+            </w:r>
+          </w:p>
+        </w:tc>
+      </w:tr>
+      <w:tr>
+        <w:trPr>
+          <w:trHeight w:val="510"/>
+          <w:jc w:val="center"/>
+        </w:trPr>
+        <w:tc>
+          <w:tcPr>
+            <w:tcW w:w="646" w:type="pct"/>
+            <w:vMerge/>
+            <w:vAlign w:val="center"/>
+          </w:tcPr>
+          <w:p>
+            <w:pPr>
+              <w:jc w:val="center"/>
+              <w:rPr>
+                <w:rFonts w:ascii="Times New Roman" w:hAnsi="Times New Roman" w:cs="Times New Roman"/>
+                <w:sz w:val="24"/>
+                <w:szCs w:val="24"/>
+              </w:rPr>
+            </w:pPr>
+          </w:p>
+        </w:tc>
+        <w:tc>
+          <w:tcPr>
+            <w:tcW w:w="1797" w:type="pct"/>
+            <w:vMerge/>
+            <w:vAlign w:val="center"/>
+          </w:tcPr>
+          <w:p>
+            <w:pPr>
+              <w:jc w:val="both"/>
+              <w:rPr>
+                <w:rFonts w:ascii="Times New Roman" w:hAnsi="Times New Roman" w:cs="Times New Roman"/>
+                <w:sz w:val="24"/>
+                <w:szCs w:val="24"/>
+              </w:rPr>
+            </w:pPr>
+          </w:p>
+        </w:tc>
+        <w:tc>
+          <w:tcPr>
+            <w:tcW w:w="2557" w:type="pct"/>
+            <w:vAlign w:val="center"/>
+          </w:tcPr>
+          <w:p>
+            <w:pPr>
+              <w:jc w:val="both"/>
+              <w:rPr>
+                <w:rFonts w:ascii="Times New Roman" w:hAnsi="Times New Roman" w:cs="Times New Roman"/>
+                <w:sz w:val="24"/>
+                <w:szCs w:val="24"/>
+              </w:rPr>
+            </w:pPr>
+            <w:r>
+              <w:rPr>
+                <w:rFonts w:ascii="Times New Roman" w:hAnsi="Times New Roman" w:cs="Times New Roman"/>
+                <w:sz w:val="24"/>
+                <w:szCs w:val="24"/>
+              </w:rPr>
+              <w:t>Create a page from where user can change his old password. Changing password also requires a verification code from the account’s email address.</w:t>
+            </w:r>
+          </w:p>
+        </w:tc>
+      </w:tr>
+      <w:tr>
+        <w:trPr>
+          <w:trHeight w:val="509"/>
+          <w:jc w:val="center"/>
+        </w:trPr>
+        <w:tc>
+          <w:tcPr>
+            <w:tcW w:w="646" w:type="pct"/>
+            <w:vMerge/>
+            <w:vAlign w:val="center"/>
+          </w:tcPr>
+          <w:p>
+            <w:pPr>
+              <w:jc w:val="center"/>
+              <w:rPr>
+                <w:rFonts w:ascii="Times New Roman" w:hAnsi="Times New Roman" w:cs="Times New Roman"/>
+                <w:sz w:val="24"/>
+                <w:szCs w:val="24"/>
+              </w:rPr>
+            </w:pPr>
+          </w:p>
+        </w:tc>
+        <w:tc>
+          <w:tcPr>
+            <w:tcW w:w="1797" w:type="pct"/>
+            <w:vMerge/>
+            <w:vAlign w:val="center"/>
+          </w:tcPr>
+          <w:p>
+            <w:pPr>
+              <w:jc w:val="both"/>
+              <w:rPr>
+                <w:rFonts w:ascii="Times New Roman" w:hAnsi="Times New Roman" w:cs="Times New Roman"/>
+                <w:sz w:val="24"/>
+                <w:szCs w:val="24"/>
+              </w:rPr>
+            </w:pPr>
+          </w:p>
+        </w:tc>
+        <w:tc>
+          <w:tcPr>
+            <w:tcW w:w="2557" w:type="pct"/>
+            <w:vAlign w:val="center"/>
+          </w:tcPr>
+          <w:p>
+            <w:pPr>
+              <w:jc w:val="both"/>
+              <w:rPr>
+                <w:rFonts w:ascii="Times New Roman" w:hAnsi="Times New Roman" w:cs="Times New Roman"/>
+                <w:sz w:val="24"/>
+                <w:szCs w:val="24"/>
+              </w:rPr>
+            </w:pPr>
+            <w:r>
+              <w:rPr>
+                <w:rFonts w:ascii="Times New Roman" w:hAnsi="Times New Roman" w:cs="Times New Roman"/>
+                <w:sz w:val="24"/>
+                <w:szCs w:val="24"/>
+              </w:rPr>
+              <w:t>Create a button from where user can update his profile picture.</w:t>
             </w:r>
           </w:p>
         </w:tc>
@@ -7452,32 +7968,15 @@
                 <w:sz w:val="24"/>
                 <w:szCs w:val="24"/>
               </w:rPr>
-              <w:t xml:space="preserve"> user can search for a content with proper keywords </w:t>
-            </w:r>
-            <w:r>
-              <w:rPr>
-                <w:rFonts w:ascii="Times New Roman" w:hAnsi="Times New Roman" w:cs="Times New Roman"/>
-                <w:sz w:val="24"/>
-                <w:szCs w:val="24"/>
-              </w:rPr>
-              <w:lastRenderedPageBreak/>
-              <w:t>from the search bar situated on the upper-left corner of the homepage header.</w:t>
-            </w:r>
-            <w:r>
-              <w:rPr>
-                <w:rFonts w:ascii="Times New Roman" w:hAnsi="Times New Roman" w:cs="Times New Roman"/>
-                <w:sz w:val="24"/>
-                <w:szCs w:val="24"/>
-              </w:rPr>
-              <w:t xml:space="preserve"> </w:t>
-            </w:r>
-            <w:r>
-              <w:rPr>
-                <w:rFonts w:ascii="Times New Roman" w:hAnsi="Times New Roman" w:cs="Times New Roman"/>
-                <w:sz w:val="24"/>
-                <w:szCs w:val="24"/>
-              </w:rPr>
-              <w:t>User also can filter search category.</w:t>
+              <w:t xml:space="preserve"> user can search for a content with proper keywords from the search bar situated on the upper-left corner of the homepage header.</w:t>
+            </w:r>
+            <w:r>
+              <w:rPr>
+                <w:rFonts w:ascii="Times New Roman" w:hAnsi="Times New Roman" w:cs="Times New Roman"/>
+                <w:sz w:val="24"/>
+                <w:szCs w:val="24"/>
+              </w:rPr>
+              <w:t xml:space="preserve"> User also can filter search category.</w:t>
             </w:r>
           </w:p>
         </w:tc>
@@ -7501,17 +8000,7 @@
                 <w:sz w:val="24"/>
                 <w:szCs w:val="24"/>
               </w:rPr>
-              <w:lastRenderedPageBreak/>
-              <w:t xml:space="preserve">Searching with a keyword will show two types of results. One is the search results list of </w:t>
-            </w:r>
-            <w:r>
-              <w:rPr>
-                <w:rFonts w:ascii="Times New Roman" w:hAnsi="Times New Roman" w:cs="Times New Roman"/>
-                <w:sz w:val="24"/>
-                <w:szCs w:val="24"/>
-              </w:rPr>
-              <w:lastRenderedPageBreak/>
-              <w:t>contents that contains the certain search string/keyword.</w:t>
+              <w:t>Searching with a keyword will show two types of results. One is the search results list of contents that contains the certain search string/keyword.</w:t>
             </w:r>
           </w:p>
         </w:tc>
@@ -7577,8 +8066,6 @@
               </w:rPr>
               <w:t>Create a dropdown radio button to select/filter through various search category.</w:t>
             </w:r>
-            <w:bookmarkStart w:id="0" w:name="_GoBack"/>
-            <w:bookmarkEnd w:id="0"/>
           </w:p>
         </w:tc>
       </w:tr>
@@ -7929,23 +8416,280 @@
                 <w:sz w:val="24"/>
                 <w:szCs w:val="24"/>
               </w:rPr>
-              <w:t xml:space="preserve">Create a system that enables user to tag other users from his </w:t>
-            </w:r>
-            <w:r>
-              <w:rPr>
-                <w:rFonts w:ascii="Times New Roman" w:hAnsi="Times New Roman" w:cs="Times New Roman"/>
-                <w:sz w:val="24"/>
-                <w:szCs w:val="24"/>
-              </w:rPr>
-              <w:t>friend list</w:t>
-            </w:r>
-            <w:r>
-              <w:rPr>
-                <w:rFonts w:ascii="Times New Roman" w:hAnsi="Times New Roman" w:cs="Times New Roman"/>
-                <w:sz w:val="24"/>
-                <w:szCs w:val="24"/>
-              </w:rPr>
-              <w:t>.</w:t>
+              <w:t>Create a page from where users can tag people from their friend list to their post.</w:t>
+            </w:r>
+          </w:p>
+        </w:tc>
+      </w:tr>
+      <w:tr>
+        <w:trPr>
+          <w:trHeight w:val="382"/>
+          <w:jc w:val="center"/>
+        </w:trPr>
+        <w:tc>
+          <w:tcPr>
+            <w:tcW w:w="646" w:type="pct"/>
+            <w:vMerge/>
+            <w:vAlign w:val="center"/>
+          </w:tcPr>
+          <w:p>
+            <w:pPr>
+              <w:jc w:val="center"/>
+              <w:rPr>
+                <w:rFonts w:ascii="Times New Roman" w:hAnsi="Times New Roman" w:cs="Times New Roman"/>
+                <w:sz w:val="24"/>
+                <w:szCs w:val="24"/>
+              </w:rPr>
+            </w:pPr>
+          </w:p>
+        </w:tc>
+        <w:tc>
+          <w:tcPr>
+            <w:tcW w:w="1797" w:type="pct"/>
+            <w:vMerge/>
+            <w:vAlign w:val="center"/>
+          </w:tcPr>
+          <w:p>
+            <w:pPr>
+              <w:jc w:val="both"/>
+              <w:rPr>
+                <w:rFonts w:ascii="Times New Roman" w:hAnsi="Times New Roman" w:cs="Times New Roman"/>
+                <w:sz w:val="24"/>
+                <w:szCs w:val="24"/>
+              </w:rPr>
+            </w:pPr>
+          </w:p>
+        </w:tc>
+        <w:tc>
+          <w:tcPr>
+            <w:tcW w:w="2557" w:type="pct"/>
+            <w:vAlign w:val="center"/>
+          </w:tcPr>
+          <w:p>
+            <w:pPr>
+              <w:jc w:val="both"/>
+              <w:rPr>
+                <w:rFonts w:ascii="Times New Roman" w:hAnsi="Times New Roman" w:cs="Times New Roman"/>
+                <w:sz w:val="24"/>
+                <w:szCs w:val="24"/>
+              </w:rPr>
+            </w:pPr>
+            <w:r>
+              <w:rPr>
+                <w:rFonts w:ascii="Times New Roman" w:hAnsi="Times New Roman" w:cs="Times New Roman"/>
+                <w:sz w:val="24"/>
+                <w:szCs w:val="24"/>
+              </w:rPr>
+              <w:t>Create an option that will allow user to set privacy(public or friends only) to their each content separately.</w:t>
+            </w:r>
+          </w:p>
+        </w:tc>
+      </w:tr>
+      <w:tr>
+        <w:trPr>
+          <w:trHeight w:val="382"/>
+          <w:jc w:val="center"/>
+        </w:trPr>
+        <w:tc>
+          <w:tcPr>
+            <w:tcW w:w="646" w:type="pct"/>
+            <w:vMerge/>
+            <w:vAlign w:val="center"/>
+          </w:tcPr>
+          <w:p>
+            <w:pPr>
+              <w:jc w:val="center"/>
+              <w:rPr>
+                <w:rFonts w:ascii="Times New Roman" w:hAnsi="Times New Roman" w:cs="Times New Roman"/>
+                <w:sz w:val="24"/>
+                <w:szCs w:val="24"/>
+              </w:rPr>
+            </w:pPr>
+          </w:p>
+        </w:tc>
+        <w:tc>
+          <w:tcPr>
+            <w:tcW w:w="1797" w:type="pct"/>
+            <w:vMerge/>
+            <w:vAlign w:val="center"/>
+          </w:tcPr>
+          <w:p>
+            <w:pPr>
+              <w:jc w:val="both"/>
+              <w:rPr>
+                <w:rFonts w:ascii="Times New Roman" w:hAnsi="Times New Roman" w:cs="Times New Roman"/>
+                <w:sz w:val="24"/>
+                <w:szCs w:val="24"/>
+              </w:rPr>
+            </w:pPr>
+          </w:p>
+        </w:tc>
+        <w:tc>
+          <w:tcPr>
+            <w:tcW w:w="2557" w:type="pct"/>
+            <w:vAlign w:val="center"/>
+          </w:tcPr>
+          <w:p>
+            <w:pPr>
+              <w:jc w:val="both"/>
+              <w:rPr>
+                <w:rFonts w:ascii="Times New Roman" w:hAnsi="Times New Roman" w:cs="Times New Roman"/>
+                <w:sz w:val="24"/>
+                <w:szCs w:val="24"/>
+              </w:rPr>
+            </w:pPr>
+            <w:r>
+              <w:rPr>
+                <w:rFonts w:ascii="Times New Roman" w:hAnsi="Times New Roman" w:cs="Times New Roman"/>
+                <w:sz w:val="24"/>
+                <w:szCs w:val="24"/>
+              </w:rPr>
+              <w:t>Create an option from where users can view tagged in profiles of a post.</w:t>
+            </w:r>
+          </w:p>
+        </w:tc>
+      </w:tr>
+      <w:tr>
+        <w:trPr>
+          <w:trHeight w:val="460"/>
+          <w:jc w:val="center"/>
+        </w:trPr>
+        <w:tc>
+          <w:tcPr>
+            <w:tcW w:w="646" w:type="pct"/>
+            <w:vMerge w:val="restart"/>
+            <w:vAlign w:val="center"/>
+          </w:tcPr>
+          <w:p>
+            <w:pPr>
+              <w:jc w:val="center"/>
+              <w:rPr>
+                <w:rFonts w:ascii="Times New Roman" w:hAnsi="Times New Roman" w:cs="Times New Roman"/>
+                <w:sz w:val="24"/>
+                <w:szCs w:val="24"/>
+              </w:rPr>
+            </w:pPr>
+            <w:r>
+              <w:rPr>
+                <w:rFonts w:ascii="Times New Roman" w:hAnsi="Times New Roman" w:cs="Times New Roman"/>
+                <w:sz w:val="24"/>
+                <w:szCs w:val="24"/>
+              </w:rPr>
+              <w:lastRenderedPageBreak/>
+              <w:t>A-4</w:t>
+            </w:r>
+          </w:p>
+        </w:tc>
+        <w:tc>
+          <w:tcPr>
+            <w:tcW w:w="1797" w:type="pct"/>
+            <w:vMerge w:val="restart"/>
+            <w:vAlign w:val="center"/>
+          </w:tcPr>
+          <w:p>
+            <w:pPr>
+              <w:jc w:val="both"/>
+              <w:rPr>
+                <w:rFonts w:ascii="Times New Roman" w:hAnsi="Times New Roman" w:cs="Times New Roman"/>
+                <w:sz w:val="24"/>
+                <w:szCs w:val="24"/>
+              </w:rPr>
+            </w:pPr>
+            <w:r>
+              <w:rPr>
+                <w:rFonts w:ascii="Times New Roman" w:hAnsi="Times New Roman" w:cs="Times New Roman"/>
+                <w:sz w:val="24"/>
+                <w:szCs w:val="24"/>
+              </w:rPr>
+              <w:t>A registered user can send friend request to another user or can receive friend requests from others. By accepting friend request, they can add each other to their friend list.</w:t>
+            </w:r>
+          </w:p>
+        </w:tc>
+        <w:tc>
+          <w:tcPr>
+            <w:tcW w:w="2557" w:type="pct"/>
+            <w:vAlign w:val="center"/>
+          </w:tcPr>
+          <w:p>
+            <w:pPr>
+              <w:jc w:val="both"/>
+              <w:rPr>
+                <w:rFonts w:ascii="Times New Roman" w:hAnsi="Times New Roman" w:cs="Times New Roman"/>
+                <w:sz w:val="24"/>
+                <w:szCs w:val="24"/>
+              </w:rPr>
+            </w:pPr>
+            <w:r>
+              <w:rPr>
+                <w:rFonts w:ascii="Times New Roman" w:hAnsi="Times New Roman" w:cs="Times New Roman"/>
+                <w:sz w:val="24"/>
+                <w:szCs w:val="24"/>
+              </w:rPr>
+              <w:t>Crate a system so that users can send and receive friend requests from other users.</w:t>
+            </w:r>
+          </w:p>
+        </w:tc>
+      </w:tr>
+      <w:tr>
+        <w:trPr>
+          <w:trHeight w:val="460"/>
+          <w:jc w:val="center"/>
+        </w:trPr>
+        <w:tc>
+          <w:tcPr>
+            <w:tcW w:w="646" w:type="pct"/>
+            <w:vMerge/>
+            <w:vAlign w:val="center"/>
+          </w:tcPr>
+          <w:p>
+            <w:pPr>
+              <w:jc w:val="center"/>
+              <w:rPr>
+                <w:rFonts w:ascii="Times New Roman" w:hAnsi="Times New Roman" w:cs="Times New Roman"/>
+                <w:sz w:val="24"/>
+                <w:szCs w:val="24"/>
+              </w:rPr>
+            </w:pPr>
+          </w:p>
+        </w:tc>
+        <w:tc>
+          <w:tcPr>
+            <w:tcW w:w="1797" w:type="pct"/>
+            <w:vMerge/>
+            <w:vAlign w:val="center"/>
+          </w:tcPr>
+          <w:p>
+            <w:pPr>
+              <w:jc w:val="both"/>
+              <w:rPr>
+                <w:rFonts w:ascii="Times New Roman" w:hAnsi="Times New Roman" w:cs="Times New Roman"/>
+                <w:sz w:val="24"/>
+                <w:szCs w:val="24"/>
+              </w:rPr>
+            </w:pPr>
+          </w:p>
+        </w:tc>
+        <w:tc>
+          <w:tcPr>
+            <w:tcW w:w="2557" w:type="pct"/>
+            <w:vAlign w:val="center"/>
+          </w:tcPr>
+          <w:p>
+            <w:pPr>
+              <w:jc w:val="both"/>
+              <w:rPr>
+                <w:rFonts w:ascii="Times New Roman" w:hAnsi="Times New Roman" w:cs="Times New Roman"/>
+                <w:sz w:val="24"/>
+                <w:szCs w:val="24"/>
+              </w:rPr>
+            </w:pPr>
+            <w:r>
+              <w:rPr>
+                <w:rFonts w:ascii="Times New Roman" w:hAnsi="Times New Roman" w:cs="Times New Roman"/>
+                <w:sz w:val="24"/>
+                <w:szCs w:val="24"/>
+              </w:rPr>
+              <w:t>Create a system that will allow a user to accept or delete a friend request that he received. Accepting the request will add the user to his friend list.</w:t>
             </w:r>
           </w:p>
         </w:tc>
@@ -7958,6 +8702,86 @@
         <w:tc>
           <w:tcPr>
             <w:tcW w:w="646" w:type="pct"/>
+            <w:vMerge w:val="restart"/>
+            <w:vAlign w:val="center"/>
+          </w:tcPr>
+          <w:p>
+            <w:pPr>
+              <w:jc w:val="center"/>
+              <w:rPr>
+                <w:rFonts w:ascii="Times New Roman" w:hAnsi="Times New Roman" w:cs="Times New Roman"/>
+                <w:sz w:val="24"/>
+                <w:szCs w:val="24"/>
+              </w:rPr>
+            </w:pPr>
+            <w:r>
+              <w:rPr>
+                <w:rFonts w:ascii="Times New Roman" w:hAnsi="Times New Roman" w:cs="Times New Roman"/>
+                <w:sz w:val="24"/>
+                <w:szCs w:val="24"/>
+              </w:rPr>
+              <w:t>E-3</w:t>
+            </w:r>
+          </w:p>
+        </w:tc>
+        <w:tc>
+          <w:tcPr>
+            <w:tcW w:w="1797" w:type="pct"/>
+            <w:vMerge w:val="restart"/>
+            <w:vAlign w:val="center"/>
+          </w:tcPr>
+          <w:p>
+            <w:pPr>
+              <w:jc w:val="both"/>
+              <w:rPr>
+                <w:rFonts w:ascii="Times New Roman" w:hAnsi="Times New Roman" w:cs="Times New Roman"/>
+                <w:sz w:val="24"/>
+                <w:szCs w:val="24"/>
+              </w:rPr>
+            </w:pPr>
+            <w:r>
+              <w:rPr>
+                <w:rFonts w:ascii="Times New Roman" w:hAnsi="Times New Roman" w:cs="Times New Roman"/>
+                <w:sz w:val="24"/>
+                <w:szCs w:val="24"/>
+              </w:rPr>
+              <w:t>A registered user can send text messages to another user when the receiver is in his friend list.</w:t>
+            </w:r>
+          </w:p>
+        </w:tc>
+        <w:tc>
+          <w:tcPr>
+            <w:tcW w:w="2557" w:type="pct"/>
+            <w:vAlign w:val="center"/>
+          </w:tcPr>
+          <w:p>
+            <w:pPr>
+              <w:jc w:val="both"/>
+              <w:rPr>
+                <w:rFonts w:ascii="Times New Roman" w:hAnsi="Times New Roman" w:cs="Times New Roman"/>
+                <w:sz w:val="24"/>
+                <w:szCs w:val="24"/>
+              </w:rPr>
+            </w:pPr>
+            <w:r>
+              <w:rPr>
+                <w:rFonts w:ascii="Times New Roman" w:hAnsi="Times New Roman" w:cs="Times New Roman"/>
+                <w:sz w:val="24"/>
+                <w:szCs w:val="24"/>
+              </w:rPr>
+              <w:t xml:space="preserve">Create a text messaging system so that users within friend list can send texts to each other privately. </w:t>
+            </w:r>
+          </w:p>
+        </w:tc>
+      </w:tr>
+      <w:tr>
+        <w:trPr>
+          <w:trHeight w:val="345"/>
+          <w:jc w:val="center"/>
+        </w:trPr>
+        <w:tc>
+          <w:tcPr>
+            <w:tcW w:w="646" w:type="pct"/>
             <w:vMerge/>
             <w:vAlign w:val="center"/>
           </w:tcPr>
@@ -8009,47 +8833,7 @@
                 <w:sz w:val="24"/>
                 <w:szCs w:val="24"/>
               </w:rPr>
-              <w:t xml:space="preserve">Create </w:t>
-            </w:r>
-            <w:r>
-              <w:rPr>
-                <w:rFonts w:ascii="Times New Roman" w:hAnsi="Times New Roman" w:cs="Times New Roman"/>
-                <w:sz w:val="24"/>
-                <w:szCs w:val="24"/>
-              </w:rPr>
-              <w:t>an</w:t>
-            </w:r>
-            <w:r>
-              <w:rPr>
-                <w:rFonts w:ascii="Times New Roman" w:hAnsi="Times New Roman" w:cs="Times New Roman"/>
-                <w:sz w:val="24"/>
-                <w:szCs w:val="24"/>
-              </w:rPr>
-              <w:t xml:space="preserve"> </w:t>
-            </w:r>
-            <w:r>
-              <w:rPr>
-                <w:rFonts w:ascii="Times New Roman" w:hAnsi="Times New Roman" w:cs="Times New Roman"/>
-                <w:sz w:val="24"/>
-                <w:szCs w:val="24"/>
-              </w:rPr>
-              <w:t>option</w:t>
-            </w:r>
-            <w:r>
-              <w:rPr>
-                <w:rFonts w:ascii="Times New Roman" w:hAnsi="Times New Roman" w:cs="Times New Roman"/>
-                <w:sz w:val="24"/>
-                <w:szCs w:val="24"/>
-              </w:rPr>
-              <w:t xml:space="preserve"> that will allow user to set privacy(public or frie</w:t>
-            </w:r>
-            <w:r>
-              <w:rPr>
-                <w:rFonts w:ascii="Times New Roman" w:hAnsi="Times New Roman" w:cs="Times New Roman"/>
-                <w:sz w:val="24"/>
-                <w:szCs w:val="24"/>
-              </w:rPr>
-              <w:t>nds only) to their each content separately.</w:t>
+              <w:t>Create a script that will refresh the inbox when the user receives a new message.</w:t>
             </w:r>
           </w:p>
         </w:tc>
@@ -8080,7 +8864,7 @@
                 <w:sz w:val="24"/>
                 <w:szCs w:val="24"/>
               </w:rPr>
-              <w:t>A-4</w:t>
+              <w:t>F-3</w:t>
             </w:r>
           </w:p>
         </w:tc>
@@ -8105,7 +8889,7 @@
                 <w:sz w:val="24"/>
                 <w:szCs w:val="24"/>
               </w:rPr>
-              <w:t>A registered user can send friend request to another user or can receive friend requests from others. By accepting friend request, they can add each other to their friend list.</w:t>
+              <w:t>A registered user can interact with another user’s content via up vote, down vote, comment etc.</w:t>
             </w:r>
           </w:p>
         </w:tc>
@@ -8129,7 +8913,7 @@
                 <w:sz w:val="24"/>
                 <w:szCs w:val="24"/>
               </w:rPr>
-              <w:t>Crate a system so that users can send and receive friend requests from other users.</w:t>
+              <w:t xml:space="preserve">Create an up vote – down vote ranking system which will be used to count &amp; show the total number of up vote and down vote on the content.  </w:t>
             </w:r>
           </w:p>
         </w:tc>
@@ -8193,14 +8977,14 @@
                 <w:sz w:val="24"/>
                 <w:szCs w:val="24"/>
               </w:rPr>
-              <w:t>Create a system that will allow a user to accept or delete a friend request that he received. Accepting the request will add the user to his friend list.</w:t>
+              <w:t>Create a comment system where can users can post their comment on a content.</w:t>
             </w:r>
           </w:p>
         </w:tc>
       </w:tr>
       <w:tr>
         <w:trPr>
-          <w:trHeight w:val="345"/>
+          <w:trHeight w:val="690"/>
           <w:jc w:val="center"/>
         </w:trPr>
         <w:tc>
@@ -8224,7 +9008,7 @@
                 <w:sz w:val="24"/>
                 <w:szCs w:val="24"/>
               </w:rPr>
-              <w:t>E-3</w:t>
+              <w:t>A-5</w:t>
             </w:r>
           </w:p>
         </w:tc>
@@ -8249,7 +9033,25 @@
                 <w:sz w:val="24"/>
                 <w:szCs w:val="24"/>
               </w:rPr>
-              <w:t>A registered user can send text messages to another user when the receiver is in his friend list.</w:t>
+              <w:t xml:space="preserve">A registered user can create a disaster alert. After being approved by moderators or admins, the alert will be pushed as a notification to all users who lives in the nearest area. </w:t>
+            </w:r>
+          </w:p>
+          <w:p>
+            <w:pPr>
+              <w:jc w:val="both"/>
+              <w:rPr>
+                <w:rFonts w:ascii="Times New Roman" w:hAnsi="Times New Roman" w:cs="Times New Roman"/>
+                <w:sz w:val="24"/>
+                <w:szCs w:val="24"/>
+              </w:rPr>
+            </w:pPr>
+            <w:r>
+              <w:rPr>
+                <w:rFonts w:ascii="Times New Roman" w:hAnsi="Times New Roman" w:cs="Times New Roman"/>
+                <w:sz w:val="24"/>
+                <w:szCs w:val="24"/>
+              </w:rPr>
+              <w:t>Also a registered user can create a blood seeking post, other users with the required blood group who lives in a specific range to the seeking user, will get an alert notification.</w:t>
             </w:r>
           </w:p>
         </w:tc>
@@ -8273,14 +9075,14 @@
                 <w:sz w:val="24"/>
                 <w:szCs w:val="24"/>
               </w:rPr>
-              <w:t xml:space="preserve">Create a text messaging system so that users within friend list can send texts to each other privately. </w:t>
+              <w:t>Create a disaster or emergency alert system that will push notification to every users who have nearby or similar address.</w:t>
             </w:r>
           </w:p>
         </w:tc>
       </w:tr>
       <w:tr>
         <w:trPr>
-          <w:trHeight w:val="345"/>
+          <w:trHeight w:val="1145"/>
           <w:jc w:val="center"/>
         </w:trPr>
         <w:tc>
@@ -8337,7 +9139,1150 @@
                 <w:sz w:val="24"/>
                 <w:szCs w:val="24"/>
               </w:rPr>
-              <w:t>Create a script that will refresh the inbox when the user receives a new message.</w:t>
+              <w:t xml:space="preserve">Create a </w:t>
+            </w:r>
+            <w:r>
+              <w:rPr>
+                <w:rFonts w:ascii="Times New Roman" w:hAnsi="Times New Roman" w:cs="Times New Roman"/>
+                <w:sz w:val="24"/>
+                <w:szCs w:val="24"/>
+              </w:rPr>
+              <w:t>system</w:t>
+            </w:r>
+            <w:r>
+              <w:rPr>
+                <w:rFonts w:ascii="Times New Roman" w:hAnsi="Times New Roman" w:cs="Times New Roman"/>
+                <w:sz w:val="24"/>
+                <w:szCs w:val="24"/>
+              </w:rPr>
+              <w:t xml:space="preserve"> that will hold the alert post to be approved by an admin or moderator.</w:t>
+            </w:r>
+            <w:r>
+              <w:rPr>
+                <w:rFonts w:ascii="Times New Roman" w:hAnsi="Times New Roman" w:cs="Times New Roman"/>
+                <w:sz w:val="24"/>
+                <w:szCs w:val="24"/>
+              </w:rPr>
+              <w:t xml:space="preserve"> After approval the script will push it as an alert to all users.</w:t>
+            </w:r>
+          </w:p>
+        </w:tc>
+      </w:tr>
+      <w:tr>
+        <w:trPr>
+          <w:trHeight w:val="1145"/>
+          <w:jc w:val="center"/>
+        </w:trPr>
+        <w:tc>
+          <w:tcPr>
+            <w:tcW w:w="646" w:type="pct"/>
+            <w:vMerge/>
+            <w:vAlign w:val="center"/>
+          </w:tcPr>
+          <w:p>
+            <w:pPr>
+              <w:jc w:val="center"/>
+              <w:rPr>
+                <w:rFonts w:ascii="Times New Roman" w:hAnsi="Times New Roman" w:cs="Times New Roman"/>
+                <w:sz w:val="24"/>
+                <w:szCs w:val="24"/>
+              </w:rPr>
+            </w:pPr>
+          </w:p>
+        </w:tc>
+        <w:tc>
+          <w:tcPr>
+            <w:tcW w:w="1797" w:type="pct"/>
+            <w:vMerge/>
+            <w:vAlign w:val="center"/>
+          </w:tcPr>
+          <w:p>
+            <w:pPr>
+              <w:jc w:val="both"/>
+              <w:rPr>
+                <w:rFonts w:ascii="Times New Roman" w:hAnsi="Times New Roman" w:cs="Times New Roman"/>
+                <w:sz w:val="24"/>
+                <w:szCs w:val="24"/>
+              </w:rPr>
+            </w:pPr>
+          </w:p>
+        </w:tc>
+        <w:tc>
+          <w:tcPr>
+            <w:tcW w:w="2557" w:type="pct"/>
+            <w:vAlign w:val="center"/>
+          </w:tcPr>
+          <w:p>
+            <w:pPr>
+              <w:jc w:val="both"/>
+              <w:rPr>
+                <w:rFonts w:ascii="Times New Roman" w:hAnsi="Times New Roman" w:cs="Times New Roman"/>
+                <w:sz w:val="24"/>
+                <w:szCs w:val="24"/>
+              </w:rPr>
+            </w:pPr>
+            <w:r>
+              <w:rPr>
+                <w:rFonts w:ascii="Times New Roman" w:hAnsi="Times New Roman" w:cs="Times New Roman"/>
+                <w:sz w:val="24"/>
+                <w:szCs w:val="24"/>
+              </w:rPr>
+              <w:t xml:space="preserve">Create a </w:t>
+            </w:r>
+            <w:r>
+              <w:rPr>
+                <w:rFonts w:ascii="Times New Roman" w:hAnsi="Times New Roman" w:cs="Times New Roman"/>
+                <w:sz w:val="24"/>
+                <w:szCs w:val="24"/>
+              </w:rPr>
+              <w:t>script</w:t>
+            </w:r>
+            <w:r>
+              <w:rPr>
+                <w:rFonts w:ascii="Times New Roman" w:hAnsi="Times New Roman" w:cs="Times New Roman"/>
+                <w:sz w:val="24"/>
+                <w:szCs w:val="24"/>
+              </w:rPr>
+              <w:t xml:space="preserve"> that will send an alert to all users who have the same blood group and lives nearby.</w:t>
+            </w:r>
+          </w:p>
+        </w:tc>
+      </w:tr>
+      <w:tr>
+        <w:trPr>
+          <w:jc w:val="center"/>
+        </w:trPr>
+        <w:tc>
+          <w:tcPr>
+            <w:tcW w:w="646" w:type="pct"/>
+            <w:vAlign w:val="center"/>
+          </w:tcPr>
+          <w:p>
+            <w:pPr>
+              <w:jc w:val="center"/>
+              <w:rPr>
+                <w:rFonts w:ascii="Times New Roman" w:hAnsi="Times New Roman" w:cs="Times New Roman"/>
+                <w:sz w:val="24"/>
+                <w:szCs w:val="24"/>
+              </w:rPr>
+            </w:pPr>
+            <w:r>
+              <w:rPr>
+                <w:rFonts w:ascii="Times New Roman" w:hAnsi="Times New Roman" w:cs="Times New Roman"/>
+                <w:sz w:val="24"/>
+                <w:szCs w:val="24"/>
+              </w:rPr>
+              <w:t>F-4</w:t>
+            </w:r>
+          </w:p>
+        </w:tc>
+        <w:tc>
+          <w:tcPr>
+            <w:tcW w:w="1797" w:type="pct"/>
+            <w:vAlign w:val="center"/>
+          </w:tcPr>
+          <w:p>
+            <w:pPr>
+              <w:jc w:val="both"/>
+              <w:rPr>
+                <w:rFonts w:ascii="Times New Roman" w:hAnsi="Times New Roman" w:cs="Times New Roman"/>
+                <w:sz w:val="24"/>
+                <w:szCs w:val="24"/>
+              </w:rPr>
+            </w:pPr>
+            <w:r>
+              <w:rPr>
+                <w:rFonts w:ascii="Times New Roman" w:hAnsi="Times New Roman" w:cs="Times New Roman"/>
+                <w:sz w:val="24"/>
+                <w:szCs w:val="24"/>
+              </w:rPr>
+              <w:t>A registered user can share another user’s post on his own timeline.</w:t>
+            </w:r>
+          </w:p>
+        </w:tc>
+        <w:tc>
+          <w:tcPr>
+            <w:tcW w:w="2557" w:type="pct"/>
+            <w:vAlign w:val="center"/>
+          </w:tcPr>
+          <w:p>
+            <w:pPr>
+              <w:jc w:val="both"/>
+              <w:rPr>
+                <w:rFonts w:ascii="Times New Roman" w:hAnsi="Times New Roman" w:cs="Times New Roman"/>
+                <w:sz w:val="24"/>
+                <w:szCs w:val="24"/>
+              </w:rPr>
+            </w:pPr>
+            <w:r>
+              <w:rPr>
+                <w:rFonts w:ascii="Times New Roman" w:hAnsi="Times New Roman" w:cs="Times New Roman"/>
+                <w:sz w:val="24"/>
+                <w:szCs w:val="24"/>
+              </w:rPr>
+              <w:t>Create a system that allows an user to share another user’s content/post to his own timeline.</w:t>
+            </w:r>
+          </w:p>
+        </w:tc>
+      </w:tr>
+      <w:tr>
+        <w:trPr>
+          <w:jc w:val="center"/>
+        </w:trPr>
+        <w:tc>
+          <w:tcPr>
+            <w:tcW w:w="646" w:type="pct"/>
+            <w:vAlign w:val="center"/>
+          </w:tcPr>
+          <w:p>
+            <w:pPr>
+              <w:jc w:val="center"/>
+              <w:rPr>
+                <w:rFonts w:ascii="Times New Roman" w:hAnsi="Times New Roman" w:cs="Times New Roman"/>
+                <w:sz w:val="24"/>
+                <w:szCs w:val="24"/>
+              </w:rPr>
+            </w:pPr>
+            <w:r>
+              <w:rPr>
+                <w:rFonts w:ascii="Times New Roman" w:hAnsi="Times New Roman" w:cs="Times New Roman"/>
+                <w:sz w:val="24"/>
+                <w:szCs w:val="24"/>
+              </w:rPr>
+              <w:t>E-4</w:t>
+            </w:r>
+          </w:p>
+        </w:tc>
+        <w:tc>
+          <w:tcPr>
+            <w:tcW w:w="1797" w:type="pct"/>
+            <w:vAlign w:val="center"/>
+          </w:tcPr>
+          <w:p>
+            <w:pPr>
+              <w:jc w:val="both"/>
+              <w:rPr>
+                <w:rFonts w:ascii="Times New Roman" w:hAnsi="Times New Roman" w:cs="Times New Roman"/>
+                <w:sz w:val="24"/>
+                <w:szCs w:val="24"/>
+              </w:rPr>
+            </w:pPr>
+            <w:r>
+              <w:rPr>
+                <w:rFonts w:ascii="Times New Roman" w:hAnsi="Times New Roman" w:cs="Times New Roman"/>
+                <w:sz w:val="24"/>
+                <w:szCs w:val="24"/>
+              </w:rPr>
+              <w:t>A registered user can apply for “Official Verified User Badge” if his profile meets minimum criteria and has valid documents. In this case he has to submit the documents to the super admin.</w:t>
+            </w:r>
+          </w:p>
+        </w:tc>
+        <w:tc>
+          <w:tcPr>
+            <w:tcW w:w="2557" w:type="pct"/>
+            <w:vAlign w:val="center"/>
+          </w:tcPr>
+          <w:p>
+            <w:pPr>
+              <w:jc w:val="both"/>
+              <w:rPr>
+                <w:rFonts w:ascii="Times New Roman" w:hAnsi="Times New Roman" w:cs="Times New Roman"/>
+                <w:sz w:val="24"/>
+                <w:szCs w:val="24"/>
+              </w:rPr>
+            </w:pPr>
+            <w:r>
+              <w:rPr>
+                <w:rFonts w:ascii="Times New Roman" w:hAnsi="Times New Roman" w:cs="Times New Roman"/>
+                <w:sz w:val="24"/>
+                <w:szCs w:val="24"/>
+              </w:rPr>
+              <w:t>Create a system to submit documents directly to the super admin from users when they meet the minimum criteria to apply for a verified user badge.</w:t>
+            </w:r>
+          </w:p>
+        </w:tc>
+      </w:tr>
+      <w:tr>
+        <w:trPr>
+          <w:trHeight w:val="1150"/>
+          <w:jc w:val="center"/>
+        </w:trPr>
+        <w:tc>
+          <w:tcPr>
+            <w:tcW w:w="646" w:type="pct"/>
+            <w:vMerge w:val="restart"/>
+            <w:vAlign w:val="center"/>
+          </w:tcPr>
+          <w:p>
+            <w:pPr>
+              <w:jc w:val="center"/>
+              <w:rPr>
+                <w:rFonts w:ascii="Times New Roman" w:hAnsi="Times New Roman" w:cs="Times New Roman"/>
+                <w:sz w:val="24"/>
+                <w:szCs w:val="24"/>
+              </w:rPr>
+            </w:pPr>
+            <w:r>
+              <w:rPr>
+                <w:rFonts w:ascii="Times New Roman" w:hAnsi="Times New Roman" w:cs="Times New Roman"/>
+                <w:sz w:val="24"/>
+                <w:szCs w:val="24"/>
+              </w:rPr>
+              <w:t>E-5</w:t>
+            </w:r>
+          </w:p>
+        </w:tc>
+        <w:tc>
+          <w:tcPr>
+            <w:tcW w:w="1797" w:type="pct"/>
+            <w:vMerge w:val="restart"/>
+            <w:vAlign w:val="center"/>
+          </w:tcPr>
+          <w:p>
+            <w:pPr>
+              <w:jc w:val="both"/>
+              <w:rPr>
+                <w:rFonts w:ascii="Times New Roman" w:hAnsi="Times New Roman" w:cs="Times New Roman"/>
+                <w:sz w:val="24"/>
+                <w:szCs w:val="24"/>
+              </w:rPr>
+            </w:pPr>
+            <w:r>
+              <w:rPr>
+                <w:rFonts w:ascii="Times New Roman" w:hAnsi="Times New Roman" w:cs="Times New Roman"/>
+                <w:sz w:val="24"/>
+                <w:szCs w:val="24"/>
+              </w:rPr>
+              <w:t>A moderator can view user reported contents and delete the content if necessary.</w:t>
+            </w:r>
+          </w:p>
+          <w:p>
+            <w:pPr>
+              <w:jc w:val="both"/>
+              <w:rPr>
+                <w:rFonts w:ascii="Times New Roman" w:hAnsi="Times New Roman" w:cs="Times New Roman"/>
+                <w:sz w:val="24"/>
+                <w:szCs w:val="24"/>
+              </w:rPr>
+            </w:pPr>
+            <w:r>
+              <w:rPr>
+                <w:rFonts w:ascii="Times New Roman" w:hAnsi="Times New Roman" w:cs="Times New Roman"/>
+                <w:sz w:val="24"/>
+                <w:szCs w:val="24"/>
+              </w:rPr>
+              <w:t>A registered user will get one “Penalty Flag” each time one of his content gets recognized inappropriate by moderators. All the “Penalty Flags” will be added together and be visible to moderators and admins.</w:t>
+            </w:r>
+          </w:p>
+        </w:tc>
+        <w:tc>
+          <w:tcPr>
+            <w:tcW w:w="2557" w:type="pct"/>
+            <w:vAlign w:val="center"/>
+          </w:tcPr>
+          <w:p>
+            <w:pPr>
+              <w:jc w:val="both"/>
+              <w:rPr>
+                <w:rFonts w:ascii="Times New Roman" w:hAnsi="Times New Roman" w:cs="Times New Roman"/>
+                <w:sz w:val="24"/>
+                <w:szCs w:val="24"/>
+              </w:rPr>
+            </w:pPr>
+            <w:r>
+              <w:rPr>
+                <w:rFonts w:ascii="Times New Roman" w:hAnsi="Times New Roman" w:cs="Times New Roman"/>
+                <w:sz w:val="24"/>
+                <w:szCs w:val="24"/>
+              </w:rPr>
+              <w:t>Create a script that counts penalty flags of a user and show the flag count to the moderators or admins.</w:t>
+            </w:r>
+          </w:p>
+        </w:tc>
+      </w:tr>
+      <w:tr>
+        <w:trPr>
+          <w:trHeight w:val="1150"/>
+          <w:jc w:val="center"/>
+        </w:trPr>
+        <w:tc>
+          <w:tcPr>
+            <w:tcW w:w="646" w:type="pct"/>
+            <w:vMerge/>
+            <w:vAlign w:val="center"/>
+          </w:tcPr>
+          <w:p>
+            <w:pPr>
+              <w:jc w:val="center"/>
+              <w:rPr>
+                <w:rFonts w:ascii="Times New Roman" w:hAnsi="Times New Roman" w:cs="Times New Roman"/>
+                <w:sz w:val="24"/>
+                <w:szCs w:val="24"/>
+              </w:rPr>
+            </w:pPr>
+          </w:p>
+        </w:tc>
+        <w:tc>
+          <w:tcPr>
+            <w:tcW w:w="1797" w:type="pct"/>
+            <w:vMerge/>
+            <w:vAlign w:val="center"/>
+          </w:tcPr>
+          <w:p>
+            <w:pPr>
+              <w:jc w:val="both"/>
+              <w:rPr>
+                <w:rFonts w:ascii="Times New Roman" w:hAnsi="Times New Roman" w:cs="Times New Roman"/>
+                <w:sz w:val="24"/>
+                <w:szCs w:val="24"/>
+              </w:rPr>
+            </w:pPr>
+          </w:p>
+        </w:tc>
+        <w:tc>
+          <w:tcPr>
+            <w:tcW w:w="2557" w:type="pct"/>
+            <w:vAlign w:val="center"/>
+          </w:tcPr>
+          <w:p>
+            <w:pPr>
+              <w:jc w:val="both"/>
+              <w:rPr>
+                <w:rFonts w:ascii="Times New Roman" w:hAnsi="Times New Roman" w:cs="Times New Roman"/>
+                <w:sz w:val="24"/>
+                <w:szCs w:val="24"/>
+              </w:rPr>
+            </w:pPr>
+            <w:r>
+              <w:rPr>
+                <w:rFonts w:ascii="Times New Roman" w:hAnsi="Times New Roman" w:cs="Times New Roman"/>
+                <w:sz w:val="24"/>
+                <w:szCs w:val="24"/>
+              </w:rPr>
+              <w:t>Create a moderator panel from where a moderator can see a list of user reported content and delete or keep them.</w:t>
+            </w:r>
+          </w:p>
+        </w:tc>
+      </w:tr>
+      <w:tr>
+        <w:trPr>
+          <w:trHeight w:val="1656"/>
+          <w:jc w:val="center"/>
+        </w:trPr>
+        <w:tc>
+          <w:tcPr>
+            <w:tcW w:w="646" w:type="pct"/>
+            <w:vMerge w:val="restart"/>
+            <w:vAlign w:val="center"/>
+          </w:tcPr>
+          <w:p>
+            <w:pPr>
+              <w:jc w:val="center"/>
+              <w:rPr>
+                <w:rFonts w:ascii="Times New Roman" w:hAnsi="Times New Roman" w:cs="Times New Roman"/>
+                <w:sz w:val="24"/>
+                <w:szCs w:val="24"/>
+              </w:rPr>
+            </w:pPr>
+            <w:r>
+              <w:rPr>
+                <w:rFonts w:ascii="Times New Roman" w:hAnsi="Times New Roman" w:cs="Times New Roman"/>
+                <w:sz w:val="24"/>
+                <w:szCs w:val="24"/>
+              </w:rPr>
+              <w:lastRenderedPageBreak/>
+              <w:t>F-5</w:t>
+            </w:r>
+          </w:p>
+        </w:tc>
+        <w:tc>
+          <w:tcPr>
+            <w:tcW w:w="1797" w:type="pct"/>
+            <w:vMerge w:val="restart"/>
+            <w:vAlign w:val="center"/>
+          </w:tcPr>
+          <w:p>
+            <w:pPr>
+              <w:jc w:val="both"/>
+              <w:rPr>
+                <w:rFonts w:ascii="Times New Roman" w:hAnsi="Times New Roman" w:cs="Times New Roman"/>
+                <w:sz w:val="24"/>
+                <w:szCs w:val="24"/>
+              </w:rPr>
+            </w:pPr>
+            <w:r>
+              <w:rPr>
+                <w:rFonts w:ascii="Times New Roman" w:hAnsi="Times New Roman" w:cs="Times New Roman"/>
+                <w:sz w:val="24"/>
+                <w:szCs w:val="24"/>
+              </w:rPr>
+              <w:t>A moderator can report a user profile to admins for restriction if the user keeps posting inappropriate contents repeatedly. Usually a user profile is reported for restriction if there are more than 3 penalty flags on his profile. A moderator can submit a “Judgement Token” about a user reported content to admin if he fails to judge the content.</w:t>
+            </w:r>
+          </w:p>
+        </w:tc>
+        <w:tc>
+          <w:tcPr>
+            <w:tcW w:w="2557" w:type="pct"/>
+            <w:vAlign w:val="center"/>
+          </w:tcPr>
+          <w:p>
+            <w:pPr>
+              <w:jc w:val="both"/>
+              <w:rPr>
+                <w:rFonts w:ascii="Times New Roman" w:hAnsi="Times New Roman" w:cs="Times New Roman"/>
+                <w:sz w:val="24"/>
+                <w:szCs w:val="24"/>
+              </w:rPr>
+            </w:pPr>
+            <w:r>
+              <w:rPr>
+                <w:rFonts w:ascii="Times New Roman" w:hAnsi="Times New Roman" w:cs="Times New Roman"/>
+                <w:sz w:val="24"/>
+                <w:szCs w:val="24"/>
+              </w:rPr>
+              <w:t xml:space="preserve">Create a </w:t>
+            </w:r>
+            <w:r>
+              <w:rPr>
+                <w:rFonts w:ascii="Times New Roman" w:hAnsi="Times New Roman" w:cs="Times New Roman"/>
+                <w:sz w:val="24"/>
+                <w:szCs w:val="24"/>
+              </w:rPr>
+              <w:t>button</w:t>
+            </w:r>
+            <w:r>
+              <w:rPr>
+                <w:rFonts w:ascii="Times New Roman" w:hAnsi="Times New Roman" w:cs="Times New Roman"/>
+                <w:sz w:val="24"/>
+                <w:szCs w:val="24"/>
+              </w:rPr>
+              <w:t xml:space="preserve"> so that a moderator can report a user to admins for restricting or ban his account.</w:t>
+            </w:r>
+          </w:p>
+        </w:tc>
+      </w:tr>
+      <w:tr>
+        <w:trPr>
+          <w:trHeight w:val="1656"/>
+          <w:jc w:val="center"/>
+        </w:trPr>
+        <w:tc>
+          <w:tcPr>
+            <w:tcW w:w="646" w:type="pct"/>
+            <w:vMerge/>
+            <w:vAlign w:val="center"/>
+          </w:tcPr>
+          <w:p>
+            <w:pPr>
+              <w:jc w:val="center"/>
+              <w:rPr>
+                <w:rFonts w:ascii="Times New Roman" w:hAnsi="Times New Roman" w:cs="Times New Roman"/>
+                <w:sz w:val="24"/>
+                <w:szCs w:val="24"/>
+              </w:rPr>
+            </w:pPr>
+          </w:p>
+        </w:tc>
+        <w:tc>
+          <w:tcPr>
+            <w:tcW w:w="1797" w:type="pct"/>
+            <w:vMerge/>
+            <w:vAlign w:val="center"/>
+          </w:tcPr>
+          <w:p>
+            <w:pPr>
+              <w:jc w:val="both"/>
+              <w:rPr>
+                <w:rFonts w:ascii="Times New Roman" w:hAnsi="Times New Roman" w:cs="Times New Roman"/>
+                <w:sz w:val="24"/>
+                <w:szCs w:val="24"/>
+              </w:rPr>
+            </w:pPr>
+          </w:p>
+        </w:tc>
+        <w:tc>
+          <w:tcPr>
+            <w:tcW w:w="2557" w:type="pct"/>
+            <w:vAlign w:val="center"/>
+          </w:tcPr>
+          <w:p>
+            <w:pPr>
+              <w:jc w:val="both"/>
+              <w:rPr>
+                <w:rFonts w:ascii="Times New Roman" w:hAnsi="Times New Roman" w:cs="Times New Roman"/>
+                <w:sz w:val="24"/>
+                <w:szCs w:val="24"/>
+              </w:rPr>
+            </w:pPr>
+            <w:r>
+              <w:rPr>
+                <w:rFonts w:ascii="Times New Roman" w:hAnsi="Times New Roman" w:cs="Times New Roman"/>
+                <w:sz w:val="24"/>
+                <w:szCs w:val="24"/>
+              </w:rPr>
+              <w:t xml:space="preserve">Create a </w:t>
+            </w:r>
+            <w:r>
+              <w:rPr>
+                <w:rFonts w:ascii="Times New Roman" w:hAnsi="Times New Roman" w:cs="Times New Roman"/>
+                <w:sz w:val="24"/>
+                <w:szCs w:val="24"/>
+              </w:rPr>
+              <w:t>button</w:t>
+            </w:r>
+            <w:r>
+              <w:rPr>
+                <w:rFonts w:ascii="Times New Roman" w:hAnsi="Times New Roman" w:cs="Times New Roman"/>
+                <w:sz w:val="24"/>
+                <w:szCs w:val="24"/>
+              </w:rPr>
+              <w:t xml:space="preserve"> by which a moderator can pass the user reported content to admins for judgement if he fails to do so</w:t>
+            </w:r>
+          </w:p>
+        </w:tc>
+      </w:tr>
+      <w:tr>
+        <w:trPr>
+          <w:trHeight w:val="575"/>
+          <w:jc w:val="center"/>
+        </w:trPr>
+        <w:tc>
+          <w:tcPr>
+            <w:tcW w:w="646" w:type="pct"/>
+            <w:vMerge w:val="restart"/>
+            <w:vAlign w:val="center"/>
+          </w:tcPr>
+          <w:p>
+            <w:pPr>
+              <w:jc w:val="center"/>
+              <w:rPr>
+                <w:rFonts w:ascii="Times New Roman" w:hAnsi="Times New Roman" w:cs="Times New Roman"/>
+                <w:sz w:val="24"/>
+                <w:szCs w:val="24"/>
+              </w:rPr>
+            </w:pPr>
+            <w:r>
+              <w:rPr>
+                <w:rFonts w:ascii="Times New Roman" w:hAnsi="Times New Roman" w:cs="Times New Roman"/>
+                <w:sz w:val="24"/>
+                <w:szCs w:val="24"/>
+              </w:rPr>
+              <w:t>E-6</w:t>
+            </w:r>
+          </w:p>
+        </w:tc>
+        <w:tc>
+          <w:tcPr>
+            <w:tcW w:w="1797" w:type="pct"/>
+            <w:vMerge w:val="restart"/>
+            <w:vAlign w:val="center"/>
+          </w:tcPr>
+          <w:p>
+            <w:pPr>
+              <w:jc w:val="both"/>
+              <w:rPr>
+                <w:rFonts w:ascii="Times New Roman" w:hAnsi="Times New Roman" w:cs="Times New Roman"/>
+                <w:sz w:val="24"/>
+                <w:szCs w:val="24"/>
+              </w:rPr>
+            </w:pPr>
+            <w:r>
+              <w:rPr>
+                <w:rFonts w:ascii="Times New Roman" w:hAnsi="Times New Roman" w:cs="Times New Roman"/>
+                <w:sz w:val="24"/>
+                <w:szCs w:val="24"/>
+              </w:rPr>
+              <w:t>An admin has all privileges of a moderator. A super admin has all privileges of an admin. Also An admin can appoint new moderators to the site</w:t>
+            </w:r>
+            <w:r>
+              <w:rPr>
+                <w:rFonts w:ascii="Times New Roman" w:hAnsi="Times New Roman" w:cs="Times New Roman"/>
+                <w:sz w:val="24"/>
+                <w:szCs w:val="24"/>
+              </w:rPr>
+              <w:t xml:space="preserve"> and </w:t>
+            </w:r>
+            <w:r>
+              <w:rPr>
+                <w:rFonts w:ascii="Times New Roman" w:hAnsi="Times New Roman" w:cs="Times New Roman"/>
+                <w:sz w:val="24"/>
+                <w:szCs w:val="24"/>
+              </w:rPr>
+              <w:t>Super admin can appoint new admins to the site.</w:t>
+            </w:r>
+          </w:p>
+        </w:tc>
+        <w:tc>
+          <w:tcPr>
+            <w:tcW w:w="2557" w:type="pct"/>
+            <w:vAlign w:val="center"/>
+          </w:tcPr>
+          <w:p>
+            <w:pPr>
+              <w:jc w:val="both"/>
+              <w:rPr>
+                <w:rFonts w:ascii="Times New Roman" w:hAnsi="Times New Roman" w:cs="Times New Roman"/>
+                <w:sz w:val="24"/>
+                <w:szCs w:val="24"/>
+              </w:rPr>
+            </w:pPr>
+            <w:r>
+              <w:rPr>
+                <w:rFonts w:ascii="Times New Roman" w:hAnsi="Times New Roman" w:cs="Times New Roman"/>
+                <w:sz w:val="24"/>
+                <w:szCs w:val="24"/>
+              </w:rPr>
+              <w:t>Create a script that adds all moderator permissions to the admins and all admin permissions to super admin by making necessary changes to the database.</w:t>
+            </w:r>
+          </w:p>
+        </w:tc>
+      </w:tr>
+      <w:tr>
+        <w:trPr>
+          <w:trHeight w:val="575"/>
+          <w:jc w:val="center"/>
+        </w:trPr>
+        <w:tc>
+          <w:tcPr>
+            <w:tcW w:w="646" w:type="pct"/>
+            <w:vMerge/>
+            <w:vAlign w:val="center"/>
+          </w:tcPr>
+          <w:p>
+            <w:pPr>
+              <w:jc w:val="center"/>
+              <w:rPr>
+                <w:rFonts w:ascii="Times New Roman" w:hAnsi="Times New Roman" w:cs="Times New Roman"/>
+                <w:sz w:val="24"/>
+                <w:szCs w:val="24"/>
+              </w:rPr>
+            </w:pPr>
+          </w:p>
+        </w:tc>
+        <w:tc>
+          <w:tcPr>
+            <w:tcW w:w="1797" w:type="pct"/>
+            <w:vMerge/>
+            <w:vAlign w:val="center"/>
+          </w:tcPr>
+          <w:p>
+            <w:pPr>
+              <w:jc w:val="both"/>
+              <w:rPr>
+                <w:rFonts w:ascii="Times New Roman" w:hAnsi="Times New Roman" w:cs="Times New Roman"/>
+                <w:sz w:val="24"/>
+                <w:szCs w:val="24"/>
+              </w:rPr>
+            </w:pPr>
+          </w:p>
+        </w:tc>
+        <w:tc>
+          <w:tcPr>
+            <w:tcW w:w="2557" w:type="pct"/>
+            <w:vAlign w:val="center"/>
+          </w:tcPr>
+          <w:p>
+            <w:pPr>
+              <w:jc w:val="both"/>
+              <w:rPr>
+                <w:rFonts w:ascii="Times New Roman" w:hAnsi="Times New Roman" w:cs="Times New Roman"/>
+                <w:sz w:val="24"/>
+                <w:szCs w:val="24"/>
+              </w:rPr>
+            </w:pPr>
+            <w:r>
+              <w:rPr>
+                <w:rFonts w:ascii="Times New Roman" w:hAnsi="Times New Roman" w:cs="Times New Roman"/>
+                <w:sz w:val="24"/>
+                <w:szCs w:val="24"/>
+              </w:rPr>
+              <w:t xml:space="preserve">Create a </w:t>
+            </w:r>
+            <w:r>
+              <w:rPr>
+                <w:rFonts w:ascii="Times New Roman" w:hAnsi="Times New Roman" w:cs="Times New Roman"/>
+                <w:sz w:val="24"/>
+                <w:szCs w:val="24"/>
+              </w:rPr>
+              <w:t>page</w:t>
+            </w:r>
+            <w:r>
+              <w:rPr>
+                <w:rFonts w:ascii="Times New Roman" w:hAnsi="Times New Roman" w:cs="Times New Roman"/>
+                <w:sz w:val="24"/>
+                <w:szCs w:val="24"/>
+              </w:rPr>
+              <w:t xml:space="preserve"> that allows an admin to create new moderator accounts</w:t>
+            </w:r>
+            <w:r>
+              <w:rPr>
+                <w:rFonts w:ascii="Times New Roman" w:hAnsi="Times New Roman" w:cs="Times New Roman"/>
+                <w:sz w:val="24"/>
+                <w:szCs w:val="24"/>
+              </w:rPr>
+              <w:t xml:space="preserve"> and allows a super admin to create new admin accounts.</w:t>
+            </w:r>
+          </w:p>
+        </w:tc>
+      </w:tr>
+      <w:tr>
+        <w:trPr>
+          <w:trHeight w:val="1150"/>
+          <w:jc w:val="center"/>
+        </w:trPr>
+        <w:tc>
+          <w:tcPr>
+            <w:tcW w:w="646" w:type="pct"/>
+            <w:vMerge w:val="restart"/>
+            <w:vAlign w:val="center"/>
+          </w:tcPr>
+          <w:p>
+            <w:pPr>
+              <w:jc w:val="center"/>
+              <w:rPr>
+                <w:rFonts w:ascii="Times New Roman" w:hAnsi="Times New Roman" w:cs="Times New Roman"/>
+                <w:sz w:val="24"/>
+                <w:szCs w:val="24"/>
+              </w:rPr>
+            </w:pPr>
+            <w:r>
+              <w:rPr>
+                <w:rFonts w:ascii="Times New Roman" w:hAnsi="Times New Roman" w:cs="Times New Roman"/>
+                <w:sz w:val="24"/>
+                <w:szCs w:val="24"/>
+              </w:rPr>
+              <w:t>A-6</w:t>
+            </w:r>
+          </w:p>
+        </w:tc>
+        <w:tc>
+          <w:tcPr>
+            <w:tcW w:w="1797" w:type="pct"/>
+            <w:vMerge w:val="restart"/>
+            <w:vAlign w:val="center"/>
+          </w:tcPr>
+          <w:p>
+            <w:pPr>
+              <w:jc w:val="both"/>
+              <w:rPr>
+                <w:rFonts w:ascii="Times New Roman" w:hAnsi="Times New Roman" w:cs="Times New Roman"/>
+                <w:sz w:val="24"/>
+                <w:szCs w:val="24"/>
+              </w:rPr>
+            </w:pPr>
+            <w:r>
+              <w:rPr>
+                <w:rFonts w:ascii="Times New Roman" w:hAnsi="Times New Roman" w:cs="Times New Roman"/>
+                <w:sz w:val="24"/>
+                <w:szCs w:val="24"/>
+              </w:rPr>
+              <w:t xml:space="preserve">There will be a system that can </w:t>
+            </w:r>
+            <w:r>
+              <w:rPr>
+                <w:rFonts w:ascii="Times New Roman" w:hAnsi="Times New Roman" w:cs="Times New Roman"/>
+                <w:sz w:val="24"/>
+                <w:szCs w:val="24"/>
+              </w:rPr>
+              <w:t xml:space="preserve">automatically </w:t>
+            </w:r>
+            <w:r>
+              <w:rPr>
+                <w:rFonts w:ascii="Times New Roman" w:hAnsi="Times New Roman" w:cs="Times New Roman"/>
+                <w:sz w:val="24"/>
+                <w:szCs w:val="24"/>
+              </w:rPr>
+              <w:t>check the user content for potential vulgar or bad words. If the automatic word check founds any issue, then the system will allow the admin to modify the content partially. Otherwise no one will be able to modify user content other than the owner (user).</w:t>
+            </w:r>
+          </w:p>
+        </w:tc>
+        <w:tc>
+          <w:tcPr>
+            <w:tcW w:w="2557" w:type="pct"/>
+            <w:vAlign w:val="center"/>
+          </w:tcPr>
+          <w:p>
+            <w:pPr>
+              <w:jc w:val="both"/>
+              <w:rPr>
+                <w:rFonts w:ascii="Times New Roman" w:hAnsi="Times New Roman" w:cs="Times New Roman"/>
+                <w:sz w:val="24"/>
+                <w:szCs w:val="24"/>
+              </w:rPr>
+            </w:pPr>
+            <w:r>
+              <w:rPr>
+                <w:rFonts w:ascii="Times New Roman" w:hAnsi="Times New Roman" w:cs="Times New Roman"/>
+                <w:sz w:val="24"/>
+                <w:szCs w:val="24"/>
+              </w:rPr>
+              <w:t>Create script that checks the user content for vulgar or bad words and count them.</w:t>
+            </w:r>
+            <w:r>
+              <w:rPr>
+                <w:rFonts w:ascii="Times New Roman" w:hAnsi="Times New Roman" w:cs="Times New Roman"/>
+                <w:sz w:val="24"/>
+                <w:szCs w:val="24"/>
+              </w:rPr>
+              <w:t xml:space="preserve"> This script will use a </w:t>
+            </w:r>
+            <w:r>
+              <w:rPr>
+                <w:rFonts w:ascii="Times New Roman" w:hAnsi="Times New Roman" w:cs="Times New Roman"/>
+                <w:sz w:val="24"/>
+                <w:szCs w:val="24"/>
+              </w:rPr>
+              <w:t>list</w:t>
+            </w:r>
+            <w:r>
+              <w:rPr>
+                <w:rFonts w:ascii="Times New Roman" w:hAnsi="Times New Roman" w:cs="Times New Roman"/>
+                <w:sz w:val="24"/>
+                <w:szCs w:val="24"/>
+              </w:rPr>
+              <w:t xml:space="preserve"> of vulgar or bad words from database to perform this operation.</w:t>
+            </w:r>
+          </w:p>
+        </w:tc>
+      </w:tr>
+      <w:tr>
+        <w:trPr>
+          <w:trHeight w:val="1150"/>
+          <w:jc w:val="center"/>
+        </w:trPr>
+        <w:tc>
+          <w:tcPr>
+            <w:tcW w:w="646" w:type="pct"/>
+            <w:vMerge/>
+            <w:vAlign w:val="center"/>
+          </w:tcPr>
+          <w:p>
+            <w:pPr>
+              <w:jc w:val="center"/>
+              <w:rPr>
+                <w:rFonts w:ascii="Times New Roman" w:hAnsi="Times New Roman" w:cs="Times New Roman"/>
+                <w:sz w:val="24"/>
+                <w:szCs w:val="24"/>
+              </w:rPr>
+            </w:pPr>
+          </w:p>
+        </w:tc>
+        <w:tc>
+          <w:tcPr>
+            <w:tcW w:w="1797" w:type="pct"/>
+            <w:vMerge/>
+            <w:vAlign w:val="center"/>
+          </w:tcPr>
+          <w:p>
+            <w:pPr>
+              <w:jc w:val="both"/>
+              <w:rPr>
+                <w:rFonts w:ascii="Times New Roman" w:hAnsi="Times New Roman" w:cs="Times New Roman"/>
+                <w:sz w:val="24"/>
+                <w:szCs w:val="24"/>
+              </w:rPr>
+            </w:pPr>
+          </w:p>
+        </w:tc>
+        <w:tc>
+          <w:tcPr>
+            <w:tcW w:w="2557" w:type="pct"/>
+            <w:vAlign w:val="center"/>
+          </w:tcPr>
+          <w:p>
+            <w:pPr>
+              <w:jc w:val="both"/>
+              <w:rPr>
+                <w:rFonts w:ascii="Times New Roman" w:hAnsi="Times New Roman" w:cs="Times New Roman"/>
+                <w:sz w:val="24"/>
+                <w:szCs w:val="24"/>
+              </w:rPr>
+            </w:pPr>
+            <w:r>
+              <w:rPr>
+                <w:rFonts w:ascii="Times New Roman" w:hAnsi="Times New Roman" w:cs="Times New Roman"/>
+                <w:sz w:val="24"/>
+                <w:szCs w:val="24"/>
+              </w:rPr>
+              <w:t>Create a page that allows admin to partially modify or censor the vulgar word of the user content if the automated word check system allows it.</w:t>
+            </w:r>
+          </w:p>
+        </w:tc>
+      </w:tr>
+      <w:tr>
+        <w:trPr>
+          <w:jc w:val="center"/>
+        </w:trPr>
+        <w:tc>
+          <w:tcPr>
+            <w:tcW w:w="646" w:type="pct"/>
+            <w:vAlign w:val="center"/>
+          </w:tcPr>
+          <w:p>
+            <w:pPr>
+              <w:jc w:val="center"/>
+              <w:rPr>
+                <w:rFonts w:ascii="Times New Roman" w:hAnsi="Times New Roman" w:cs="Times New Roman"/>
+                <w:sz w:val="24"/>
+                <w:szCs w:val="24"/>
+              </w:rPr>
+            </w:pPr>
+            <w:r>
+              <w:rPr>
+                <w:rFonts w:ascii="Times New Roman" w:hAnsi="Times New Roman" w:cs="Times New Roman"/>
+                <w:sz w:val="24"/>
+                <w:szCs w:val="24"/>
+              </w:rPr>
+              <w:t>F-6</w:t>
+            </w:r>
+          </w:p>
+        </w:tc>
+        <w:tc>
+          <w:tcPr>
+            <w:tcW w:w="1797" w:type="pct"/>
+            <w:vAlign w:val="center"/>
+          </w:tcPr>
+          <w:p>
+            <w:pPr>
+              <w:jc w:val="both"/>
+              <w:rPr>
+                <w:rFonts w:ascii="Times New Roman" w:hAnsi="Times New Roman" w:cs="Times New Roman"/>
+                <w:sz w:val="24"/>
+                <w:szCs w:val="24"/>
+              </w:rPr>
+            </w:pPr>
+            <w:r>
+              <w:rPr>
+                <w:rFonts w:ascii="Times New Roman" w:hAnsi="Times New Roman" w:cs="Times New Roman"/>
+                <w:sz w:val="24"/>
+                <w:szCs w:val="24"/>
+              </w:rPr>
+              <w:t>An admin can restrict or ban/delete a user account based on moderator report if necessary.</w:t>
+            </w:r>
+          </w:p>
+        </w:tc>
+        <w:tc>
+          <w:tcPr>
+            <w:tcW w:w="2557" w:type="pct"/>
+            <w:vAlign w:val="center"/>
+          </w:tcPr>
+          <w:p>
+            <w:pPr>
+              <w:jc w:val="both"/>
+              <w:rPr>
+                <w:rFonts w:ascii="Times New Roman" w:hAnsi="Times New Roman" w:cs="Times New Roman"/>
+                <w:sz w:val="24"/>
+                <w:szCs w:val="24"/>
+              </w:rPr>
+            </w:pPr>
+            <w:r>
+              <w:rPr>
+                <w:rFonts w:ascii="Times New Roman" w:hAnsi="Times New Roman" w:cs="Times New Roman"/>
+                <w:sz w:val="24"/>
+                <w:szCs w:val="24"/>
+              </w:rPr>
+              <w:t xml:space="preserve">Create a </w:t>
+            </w:r>
+            <w:r>
+              <w:rPr>
+                <w:rFonts w:ascii="Times New Roman" w:hAnsi="Times New Roman" w:cs="Times New Roman"/>
+                <w:sz w:val="24"/>
+                <w:szCs w:val="24"/>
+              </w:rPr>
+              <w:t>page</w:t>
+            </w:r>
+            <w:r>
+              <w:rPr>
+                <w:rFonts w:ascii="Times New Roman" w:hAnsi="Times New Roman" w:cs="Times New Roman"/>
+                <w:sz w:val="24"/>
+                <w:szCs w:val="24"/>
+              </w:rPr>
+              <w:t xml:space="preserve"> by which an admin can delete a user account and all his contents.</w:t>
+            </w:r>
+          </w:p>
+        </w:tc>
+      </w:tr>
+      <w:tr>
+        <w:trPr>
+          <w:jc w:val="center"/>
+        </w:trPr>
+        <w:tc>
+          <w:tcPr>
+            <w:tcW w:w="646" w:type="pct"/>
+            <w:vAlign w:val="center"/>
+          </w:tcPr>
+          <w:p>
+            <w:pPr>
+              <w:jc w:val="center"/>
+              <w:rPr>
+                <w:rFonts w:ascii="Times New Roman" w:hAnsi="Times New Roman" w:cs="Times New Roman"/>
+                <w:sz w:val="24"/>
+                <w:szCs w:val="24"/>
+              </w:rPr>
+            </w:pPr>
+            <w:r>
+              <w:rPr>
+                <w:rFonts w:ascii="Times New Roman" w:hAnsi="Times New Roman" w:cs="Times New Roman"/>
+                <w:sz w:val="24"/>
+                <w:szCs w:val="24"/>
+              </w:rPr>
+              <w:t>F</w:t>
+            </w:r>
+            <w:r>
+              <w:rPr>
+                <w:rFonts w:ascii="Times New Roman" w:hAnsi="Times New Roman" w:cs="Times New Roman"/>
+                <w:sz w:val="24"/>
+                <w:szCs w:val="24"/>
+              </w:rPr>
+              <w:t>-7</w:t>
+            </w:r>
+          </w:p>
+        </w:tc>
+        <w:tc>
+          <w:tcPr>
+            <w:tcW w:w="1797" w:type="pct"/>
+            <w:vAlign w:val="center"/>
+          </w:tcPr>
+          <w:p>
+            <w:pPr>
+              <w:jc w:val="both"/>
+              <w:rPr>
+                <w:rFonts w:ascii="Times New Roman" w:hAnsi="Times New Roman" w:cs="Times New Roman"/>
+                <w:sz w:val="24"/>
+                <w:szCs w:val="24"/>
+              </w:rPr>
+            </w:pPr>
+            <w:r>
+              <w:rPr>
+                <w:rFonts w:ascii="Times New Roman" w:hAnsi="Times New Roman" w:cs="Times New Roman"/>
+                <w:sz w:val="24"/>
+                <w:szCs w:val="24"/>
+              </w:rPr>
+              <w:t>An admin can submit an “Admin Request” to the super admin if he fails to make any decision about something.</w:t>
+            </w:r>
+          </w:p>
+        </w:tc>
+        <w:tc>
+          <w:tcPr>
+            <w:tcW w:w="2557" w:type="pct"/>
+            <w:vAlign w:val="center"/>
+          </w:tcPr>
+          <w:p>
+            <w:pPr>
+              <w:jc w:val="both"/>
+              <w:rPr>
+                <w:rFonts w:ascii="Times New Roman" w:hAnsi="Times New Roman" w:cs="Times New Roman"/>
+                <w:sz w:val="24"/>
+                <w:szCs w:val="24"/>
+              </w:rPr>
+            </w:pPr>
+            <w:r>
+              <w:rPr>
+                <w:rFonts w:ascii="Times New Roman" w:hAnsi="Times New Roman" w:cs="Times New Roman"/>
+                <w:sz w:val="24"/>
+                <w:szCs w:val="24"/>
+              </w:rPr>
+              <w:t>Create a script that allows an admin to send an issue to the super admin for judgement or decision making privately.</w:t>
             </w:r>
           </w:p>
         </w:tc>
@@ -8368,7 +10313,7 @@
                 <w:sz w:val="24"/>
                 <w:szCs w:val="24"/>
               </w:rPr>
-              <w:t>F-3</w:t>
+              <w:t>A-7</w:t>
             </w:r>
           </w:p>
         </w:tc>
@@ -8393,7 +10338,7 @@
                 <w:sz w:val="24"/>
                 <w:szCs w:val="24"/>
               </w:rPr>
-              <w:t>A registered user can interact with another user’s content via up vote, down vote, comment etc.</w:t>
+              <w:t xml:space="preserve">A super admin can verify a user account based on his submitted documents. After verification, the user will be given a “Official Verified User Badge” by the super admin. </w:t>
             </w:r>
           </w:p>
         </w:tc>
@@ -8417,7 +10362,7 @@
                 <w:sz w:val="24"/>
                 <w:szCs w:val="24"/>
               </w:rPr>
-              <w:t xml:space="preserve">Create an up vote – down vote ranking system which will be used to count &amp; show the total number of up vote and down vote on the content.  </w:t>
+              <w:t>Create a system from where super admin can see a list of pending verification requests from users.</w:t>
             </w:r>
           </w:p>
         </w:tc>
@@ -8481,1476 +10426,6 @@
                 <w:sz w:val="24"/>
                 <w:szCs w:val="24"/>
               </w:rPr>
-              <w:t>Create a comment system where can users can post their comment on a content.</w:t>
-            </w:r>
-          </w:p>
-        </w:tc>
-      </w:tr>
-      <w:tr>
-        <w:trPr>
-          <w:trHeight w:val="690"/>
-          <w:jc w:val="center"/>
-        </w:trPr>
-        <w:tc>
-          <w:tcPr>
-            <w:tcW w:w="646" w:type="pct"/>
-            <w:vMerge w:val="restart"/>
-            <w:vAlign w:val="center"/>
-          </w:tcPr>
-          <w:p>
-            <w:pPr>
-              <w:jc w:val="center"/>
-              <w:rPr>
-                <w:rFonts w:ascii="Times New Roman" w:hAnsi="Times New Roman" w:cs="Times New Roman"/>
-                <w:sz w:val="24"/>
-                <w:szCs w:val="24"/>
-              </w:rPr>
-            </w:pPr>
-            <w:r>
-              <w:rPr>
-                <w:rFonts w:ascii="Times New Roman" w:hAnsi="Times New Roman" w:cs="Times New Roman"/>
-                <w:sz w:val="24"/>
-                <w:szCs w:val="24"/>
-              </w:rPr>
-              <w:t>A-5</w:t>
-            </w:r>
-          </w:p>
-        </w:tc>
-        <w:tc>
-          <w:tcPr>
-            <w:tcW w:w="1797" w:type="pct"/>
-            <w:vMerge w:val="restart"/>
-            <w:vAlign w:val="center"/>
-          </w:tcPr>
-          <w:p>
-            <w:pPr>
-              <w:jc w:val="both"/>
-              <w:rPr>
-                <w:rFonts w:ascii="Times New Roman" w:hAnsi="Times New Roman" w:cs="Times New Roman"/>
-                <w:sz w:val="24"/>
-                <w:szCs w:val="24"/>
-              </w:rPr>
-            </w:pPr>
-            <w:r>
-              <w:rPr>
-                <w:rFonts w:ascii="Times New Roman" w:hAnsi="Times New Roman" w:cs="Times New Roman"/>
-                <w:sz w:val="24"/>
-                <w:szCs w:val="24"/>
-              </w:rPr>
-              <w:t xml:space="preserve">A registered user can create a disaster alert. After being approved by moderators or admins, the alert will be pushed as a notification to all users who lives in the nearest area. </w:t>
-            </w:r>
-          </w:p>
-          <w:p>
-            <w:pPr>
-              <w:jc w:val="both"/>
-              <w:rPr>
-                <w:rFonts w:ascii="Times New Roman" w:hAnsi="Times New Roman" w:cs="Times New Roman"/>
-                <w:sz w:val="24"/>
-                <w:szCs w:val="24"/>
-              </w:rPr>
-            </w:pPr>
-            <w:r>
-              <w:rPr>
-                <w:rFonts w:ascii="Times New Roman" w:hAnsi="Times New Roman" w:cs="Times New Roman"/>
-                <w:sz w:val="24"/>
-                <w:szCs w:val="24"/>
-              </w:rPr>
-              <w:t xml:space="preserve">Also a registered user can create a blood seeking post, other users with the required blood group who lives in a specific range to the seeking </w:t>
-            </w:r>
-            <w:r>
-              <w:rPr>
-                <w:rFonts w:ascii="Times New Roman" w:hAnsi="Times New Roman" w:cs="Times New Roman"/>
-                <w:sz w:val="24"/>
-                <w:szCs w:val="24"/>
-              </w:rPr>
-              <w:lastRenderedPageBreak/>
-              <w:t>user, will get an alert notification.</w:t>
-            </w:r>
-          </w:p>
-        </w:tc>
-        <w:tc>
-          <w:tcPr>
-            <w:tcW w:w="2557" w:type="pct"/>
-            <w:vAlign w:val="center"/>
-          </w:tcPr>
-          <w:p>
-            <w:pPr>
-              <w:jc w:val="both"/>
-              <w:rPr>
-                <w:rFonts w:ascii="Times New Roman" w:hAnsi="Times New Roman" w:cs="Times New Roman"/>
-                <w:sz w:val="24"/>
-                <w:szCs w:val="24"/>
-              </w:rPr>
-            </w:pPr>
-            <w:r>
-              <w:rPr>
-                <w:rFonts w:ascii="Times New Roman" w:hAnsi="Times New Roman" w:cs="Times New Roman"/>
-                <w:sz w:val="24"/>
-                <w:szCs w:val="24"/>
-              </w:rPr>
-              <w:lastRenderedPageBreak/>
-              <w:t>Create a disaster or emergency alert system that will push notification to every users who have nearby or similar address.</w:t>
-            </w:r>
-          </w:p>
-        </w:tc>
-      </w:tr>
-      <w:tr>
-        <w:trPr>
-          <w:trHeight w:val="1145"/>
-          <w:jc w:val="center"/>
-        </w:trPr>
-        <w:tc>
-          <w:tcPr>
-            <w:tcW w:w="646" w:type="pct"/>
-            <w:vMerge/>
-            <w:vAlign w:val="center"/>
-          </w:tcPr>
-          <w:p>
-            <w:pPr>
-              <w:jc w:val="center"/>
-              <w:rPr>
-                <w:rFonts w:ascii="Times New Roman" w:hAnsi="Times New Roman" w:cs="Times New Roman"/>
-                <w:sz w:val="24"/>
-                <w:szCs w:val="24"/>
-              </w:rPr>
-            </w:pPr>
-          </w:p>
-        </w:tc>
-        <w:tc>
-          <w:tcPr>
-            <w:tcW w:w="1797" w:type="pct"/>
-            <w:vMerge/>
-            <w:vAlign w:val="center"/>
-          </w:tcPr>
-          <w:p>
-            <w:pPr>
-              <w:jc w:val="both"/>
-              <w:rPr>
-                <w:rFonts w:ascii="Times New Roman" w:hAnsi="Times New Roman" w:cs="Times New Roman"/>
-                <w:sz w:val="24"/>
-                <w:szCs w:val="24"/>
-              </w:rPr>
-            </w:pPr>
-          </w:p>
-        </w:tc>
-        <w:tc>
-          <w:tcPr>
-            <w:tcW w:w="2557" w:type="pct"/>
-            <w:vAlign w:val="center"/>
-          </w:tcPr>
-          <w:p>
-            <w:pPr>
-              <w:jc w:val="both"/>
-              <w:rPr>
-                <w:rFonts w:ascii="Times New Roman" w:hAnsi="Times New Roman" w:cs="Times New Roman"/>
-                <w:sz w:val="24"/>
-                <w:szCs w:val="24"/>
-              </w:rPr>
-            </w:pPr>
-            <w:r>
-              <w:rPr>
-                <w:rFonts w:ascii="Times New Roman" w:hAnsi="Times New Roman" w:cs="Times New Roman"/>
-                <w:sz w:val="24"/>
-                <w:szCs w:val="24"/>
-              </w:rPr>
-              <w:t xml:space="preserve">Create a </w:t>
-            </w:r>
-            <w:r>
-              <w:rPr>
-                <w:rFonts w:ascii="Times New Roman" w:hAnsi="Times New Roman" w:cs="Times New Roman"/>
-                <w:sz w:val="24"/>
-                <w:szCs w:val="24"/>
-              </w:rPr>
-              <w:t>system</w:t>
-            </w:r>
-            <w:r>
-              <w:rPr>
-                <w:rFonts w:ascii="Times New Roman" w:hAnsi="Times New Roman" w:cs="Times New Roman"/>
-                <w:sz w:val="24"/>
-                <w:szCs w:val="24"/>
-              </w:rPr>
-              <w:t xml:space="preserve"> that will hold the alert post to be approved by an admin or moderator.</w:t>
-            </w:r>
-            <w:r>
-              <w:rPr>
-                <w:rFonts w:ascii="Times New Roman" w:hAnsi="Times New Roman" w:cs="Times New Roman"/>
-                <w:sz w:val="24"/>
-                <w:szCs w:val="24"/>
-              </w:rPr>
-              <w:t xml:space="preserve"> After approval the script will push it as an alert to all users.</w:t>
-            </w:r>
-          </w:p>
-        </w:tc>
-      </w:tr>
-      <w:tr>
-        <w:trPr>
-          <w:trHeight w:val="1145"/>
-          <w:jc w:val="center"/>
-        </w:trPr>
-        <w:tc>
-          <w:tcPr>
-            <w:tcW w:w="646" w:type="pct"/>
-            <w:vMerge/>
-            <w:vAlign w:val="center"/>
-          </w:tcPr>
-          <w:p>
-            <w:pPr>
-              <w:jc w:val="center"/>
-              <w:rPr>
-                <w:rFonts w:ascii="Times New Roman" w:hAnsi="Times New Roman" w:cs="Times New Roman"/>
-                <w:sz w:val="24"/>
-                <w:szCs w:val="24"/>
-              </w:rPr>
-            </w:pPr>
-          </w:p>
-        </w:tc>
-        <w:tc>
-          <w:tcPr>
-            <w:tcW w:w="1797" w:type="pct"/>
-            <w:vMerge/>
-            <w:vAlign w:val="center"/>
-          </w:tcPr>
-          <w:p>
-            <w:pPr>
-              <w:jc w:val="both"/>
-              <w:rPr>
-                <w:rFonts w:ascii="Times New Roman" w:hAnsi="Times New Roman" w:cs="Times New Roman"/>
-                <w:sz w:val="24"/>
-                <w:szCs w:val="24"/>
-              </w:rPr>
-            </w:pPr>
-          </w:p>
-        </w:tc>
-        <w:tc>
-          <w:tcPr>
-            <w:tcW w:w="2557" w:type="pct"/>
-            <w:vAlign w:val="center"/>
-          </w:tcPr>
-          <w:p>
-            <w:pPr>
-              <w:jc w:val="both"/>
-              <w:rPr>
-                <w:rFonts w:ascii="Times New Roman" w:hAnsi="Times New Roman" w:cs="Times New Roman"/>
-                <w:sz w:val="24"/>
-                <w:szCs w:val="24"/>
-              </w:rPr>
-            </w:pPr>
-            <w:r>
-              <w:rPr>
-                <w:rFonts w:ascii="Times New Roman" w:hAnsi="Times New Roman" w:cs="Times New Roman"/>
-                <w:sz w:val="24"/>
-                <w:szCs w:val="24"/>
-              </w:rPr>
-              <w:t xml:space="preserve">Create a </w:t>
-            </w:r>
-            <w:r>
-              <w:rPr>
-                <w:rFonts w:ascii="Times New Roman" w:hAnsi="Times New Roman" w:cs="Times New Roman"/>
-                <w:sz w:val="24"/>
-                <w:szCs w:val="24"/>
-              </w:rPr>
-              <w:t>script</w:t>
-            </w:r>
-            <w:r>
-              <w:rPr>
-                <w:rFonts w:ascii="Times New Roman" w:hAnsi="Times New Roman" w:cs="Times New Roman"/>
-                <w:sz w:val="24"/>
-                <w:szCs w:val="24"/>
-              </w:rPr>
-              <w:t xml:space="preserve"> that will send an alert to all users who have the same blood group and lives nearby.</w:t>
-            </w:r>
-          </w:p>
-        </w:tc>
-      </w:tr>
-      <w:tr>
-        <w:trPr>
-          <w:jc w:val="center"/>
-        </w:trPr>
-        <w:tc>
-          <w:tcPr>
-            <w:tcW w:w="646" w:type="pct"/>
-            <w:vAlign w:val="center"/>
-          </w:tcPr>
-          <w:p>
-            <w:pPr>
-              <w:jc w:val="center"/>
-              <w:rPr>
-                <w:rFonts w:ascii="Times New Roman" w:hAnsi="Times New Roman" w:cs="Times New Roman"/>
-                <w:sz w:val="24"/>
-                <w:szCs w:val="24"/>
-              </w:rPr>
-            </w:pPr>
-            <w:r>
-              <w:rPr>
-                <w:rFonts w:ascii="Times New Roman" w:hAnsi="Times New Roman" w:cs="Times New Roman"/>
-                <w:sz w:val="24"/>
-                <w:szCs w:val="24"/>
-              </w:rPr>
-              <w:lastRenderedPageBreak/>
-              <w:t>F-4</w:t>
-            </w:r>
-          </w:p>
-        </w:tc>
-        <w:tc>
-          <w:tcPr>
-            <w:tcW w:w="1797" w:type="pct"/>
-            <w:vAlign w:val="center"/>
-          </w:tcPr>
-          <w:p>
-            <w:pPr>
-              <w:jc w:val="both"/>
-              <w:rPr>
-                <w:rFonts w:ascii="Times New Roman" w:hAnsi="Times New Roman" w:cs="Times New Roman"/>
-                <w:sz w:val="24"/>
-                <w:szCs w:val="24"/>
-              </w:rPr>
-            </w:pPr>
-            <w:r>
-              <w:rPr>
-                <w:rFonts w:ascii="Times New Roman" w:hAnsi="Times New Roman" w:cs="Times New Roman"/>
-                <w:sz w:val="24"/>
-                <w:szCs w:val="24"/>
-              </w:rPr>
-              <w:t>A registered user can share another user’s post on his own timeline.</w:t>
-            </w:r>
-          </w:p>
-        </w:tc>
-        <w:tc>
-          <w:tcPr>
-            <w:tcW w:w="2557" w:type="pct"/>
-            <w:vAlign w:val="center"/>
-          </w:tcPr>
-          <w:p>
-            <w:pPr>
-              <w:jc w:val="both"/>
-              <w:rPr>
-                <w:rFonts w:ascii="Times New Roman" w:hAnsi="Times New Roman" w:cs="Times New Roman"/>
-                <w:sz w:val="24"/>
-                <w:szCs w:val="24"/>
-              </w:rPr>
-            </w:pPr>
-            <w:r>
-              <w:rPr>
-                <w:rFonts w:ascii="Times New Roman" w:hAnsi="Times New Roman" w:cs="Times New Roman"/>
-                <w:sz w:val="24"/>
-                <w:szCs w:val="24"/>
-              </w:rPr>
-              <w:t>Create a system that allows an user to share another user’s content/post to his own timeline.</w:t>
-            </w:r>
-          </w:p>
-        </w:tc>
-      </w:tr>
-      <w:tr>
-        <w:trPr>
-          <w:jc w:val="center"/>
-        </w:trPr>
-        <w:tc>
-          <w:tcPr>
-            <w:tcW w:w="646" w:type="pct"/>
-            <w:vAlign w:val="center"/>
-          </w:tcPr>
-          <w:p>
-            <w:pPr>
-              <w:jc w:val="center"/>
-              <w:rPr>
-                <w:rFonts w:ascii="Times New Roman" w:hAnsi="Times New Roman" w:cs="Times New Roman"/>
-                <w:sz w:val="24"/>
-                <w:szCs w:val="24"/>
-              </w:rPr>
-            </w:pPr>
-            <w:r>
-              <w:rPr>
-                <w:rFonts w:ascii="Times New Roman" w:hAnsi="Times New Roman" w:cs="Times New Roman"/>
-                <w:sz w:val="24"/>
-                <w:szCs w:val="24"/>
-              </w:rPr>
-              <w:t>E-4</w:t>
-            </w:r>
-          </w:p>
-        </w:tc>
-        <w:tc>
-          <w:tcPr>
-            <w:tcW w:w="1797" w:type="pct"/>
-            <w:vAlign w:val="center"/>
-          </w:tcPr>
-          <w:p>
-            <w:pPr>
-              <w:jc w:val="both"/>
-              <w:rPr>
-                <w:rFonts w:ascii="Times New Roman" w:hAnsi="Times New Roman" w:cs="Times New Roman"/>
-                <w:sz w:val="24"/>
-                <w:szCs w:val="24"/>
-              </w:rPr>
-            </w:pPr>
-            <w:r>
-              <w:rPr>
-                <w:rFonts w:ascii="Times New Roman" w:hAnsi="Times New Roman" w:cs="Times New Roman"/>
-                <w:sz w:val="24"/>
-                <w:szCs w:val="24"/>
-              </w:rPr>
-              <w:t>A registered user can apply for “Official Verified User Badge” if his profile meets minimum criteria and has valid documents. In this case he has to submit the documents to the super admin.</w:t>
-            </w:r>
-          </w:p>
-        </w:tc>
-        <w:tc>
-          <w:tcPr>
-            <w:tcW w:w="2557" w:type="pct"/>
-            <w:vAlign w:val="center"/>
-          </w:tcPr>
-          <w:p>
-            <w:pPr>
-              <w:jc w:val="both"/>
-              <w:rPr>
-                <w:rFonts w:ascii="Times New Roman" w:hAnsi="Times New Roman" w:cs="Times New Roman"/>
-                <w:sz w:val="24"/>
-                <w:szCs w:val="24"/>
-              </w:rPr>
-            </w:pPr>
-            <w:r>
-              <w:rPr>
-                <w:rFonts w:ascii="Times New Roman" w:hAnsi="Times New Roman" w:cs="Times New Roman"/>
-                <w:sz w:val="24"/>
-                <w:szCs w:val="24"/>
-              </w:rPr>
-              <w:t>Create a system to submit documents directly to the super admin from users when they meet the minimum criteria to apply for a verified user badge.</w:t>
-            </w:r>
-          </w:p>
-        </w:tc>
-      </w:tr>
-      <w:tr>
-        <w:trPr>
-          <w:trHeight w:val="1150"/>
-          <w:jc w:val="center"/>
-        </w:trPr>
-        <w:tc>
-          <w:tcPr>
-            <w:tcW w:w="646" w:type="pct"/>
-            <w:vMerge w:val="restart"/>
-            <w:vAlign w:val="center"/>
-          </w:tcPr>
-          <w:p>
-            <w:pPr>
-              <w:jc w:val="center"/>
-              <w:rPr>
-                <w:rFonts w:ascii="Times New Roman" w:hAnsi="Times New Roman" w:cs="Times New Roman"/>
-                <w:sz w:val="24"/>
-                <w:szCs w:val="24"/>
-              </w:rPr>
-            </w:pPr>
-            <w:r>
-              <w:rPr>
-                <w:rFonts w:ascii="Times New Roman" w:hAnsi="Times New Roman" w:cs="Times New Roman"/>
-                <w:sz w:val="24"/>
-                <w:szCs w:val="24"/>
-              </w:rPr>
-              <w:t>E-5</w:t>
-            </w:r>
-          </w:p>
-        </w:tc>
-        <w:tc>
-          <w:tcPr>
-            <w:tcW w:w="1797" w:type="pct"/>
-            <w:vMerge w:val="restart"/>
-            <w:vAlign w:val="center"/>
-          </w:tcPr>
-          <w:p>
-            <w:pPr>
-              <w:jc w:val="both"/>
-              <w:rPr>
-                <w:rFonts w:ascii="Times New Roman" w:hAnsi="Times New Roman" w:cs="Times New Roman"/>
-                <w:sz w:val="24"/>
-                <w:szCs w:val="24"/>
-              </w:rPr>
-            </w:pPr>
-            <w:r>
-              <w:rPr>
-                <w:rFonts w:ascii="Times New Roman" w:hAnsi="Times New Roman" w:cs="Times New Roman"/>
-                <w:sz w:val="24"/>
-                <w:szCs w:val="24"/>
-              </w:rPr>
-              <w:t>A moderator can view user reported contents and delete the content if necessary.</w:t>
-            </w:r>
-          </w:p>
-          <w:p>
-            <w:pPr>
-              <w:jc w:val="both"/>
-              <w:rPr>
-                <w:rFonts w:ascii="Times New Roman" w:hAnsi="Times New Roman" w:cs="Times New Roman"/>
-                <w:sz w:val="24"/>
-                <w:szCs w:val="24"/>
-              </w:rPr>
-            </w:pPr>
-            <w:r>
-              <w:rPr>
-                <w:rFonts w:ascii="Times New Roman" w:hAnsi="Times New Roman" w:cs="Times New Roman"/>
-                <w:sz w:val="24"/>
-                <w:szCs w:val="24"/>
-              </w:rPr>
-              <w:t>A registered user will get one “Penalty Flag” each time one of his content gets recognized inappropriate by moderators. All the “Penalty Flags” will be added together and be visible to moderators and admins.</w:t>
-            </w:r>
-          </w:p>
-        </w:tc>
-        <w:tc>
-          <w:tcPr>
-            <w:tcW w:w="2557" w:type="pct"/>
-            <w:vAlign w:val="center"/>
-          </w:tcPr>
-          <w:p>
-            <w:pPr>
-              <w:jc w:val="both"/>
-              <w:rPr>
-                <w:rFonts w:ascii="Times New Roman" w:hAnsi="Times New Roman" w:cs="Times New Roman"/>
-                <w:sz w:val="24"/>
-                <w:szCs w:val="24"/>
-              </w:rPr>
-            </w:pPr>
-            <w:r>
-              <w:rPr>
-                <w:rFonts w:ascii="Times New Roman" w:hAnsi="Times New Roman" w:cs="Times New Roman"/>
-                <w:sz w:val="24"/>
-                <w:szCs w:val="24"/>
-              </w:rPr>
-              <w:t>Create a script that counts penalty flags of a user and show the flag count to the moderators or admins.</w:t>
-            </w:r>
-          </w:p>
-        </w:tc>
-      </w:tr>
-      <w:tr>
-        <w:trPr>
-          <w:trHeight w:val="1150"/>
-          <w:jc w:val="center"/>
-        </w:trPr>
-        <w:tc>
-          <w:tcPr>
-            <w:tcW w:w="646" w:type="pct"/>
-            <w:vMerge/>
-            <w:vAlign w:val="center"/>
-          </w:tcPr>
-          <w:p>
-            <w:pPr>
-              <w:jc w:val="center"/>
-              <w:rPr>
-                <w:rFonts w:ascii="Times New Roman" w:hAnsi="Times New Roman" w:cs="Times New Roman"/>
-                <w:sz w:val="24"/>
-                <w:szCs w:val="24"/>
-              </w:rPr>
-            </w:pPr>
-          </w:p>
-        </w:tc>
-        <w:tc>
-          <w:tcPr>
-            <w:tcW w:w="1797" w:type="pct"/>
-            <w:vMerge/>
-            <w:vAlign w:val="center"/>
-          </w:tcPr>
-          <w:p>
-            <w:pPr>
-              <w:jc w:val="both"/>
-              <w:rPr>
-                <w:rFonts w:ascii="Times New Roman" w:hAnsi="Times New Roman" w:cs="Times New Roman"/>
-                <w:sz w:val="24"/>
-                <w:szCs w:val="24"/>
-              </w:rPr>
-            </w:pPr>
-          </w:p>
-        </w:tc>
-        <w:tc>
-          <w:tcPr>
-            <w:tcW w:w="2557" w:type="pct"/>
-            <w:vAlign w:val="center"/>
-          </w:tcPr>
-          <w:p>
-            <w:pPr>
-              <w:jc w:val="both"/>
-              <w:rPr>
-                <w:rFonts w:ascii="Times New Roman" w:hAnsi="Times New Roman" w:cs="Times New Roman"/>
-                <w:sz w:val="24"/>
-                <w:szCs w:val="24"/>
-              </w:rPr>
-            </w:pPr>
-            <w:r>
-              <w:rPr>
-                <w:rFonts w:ascii="Times New Roman" w:hAnsi="Times New Roman" w:cs="Times New Roman"/>
-                <w:sz w:val="24"/>
-                <w:szCs w:val="24"/>
-              </w:rPr>
-              <w:t>Create a moderator panel from where a moderator can see a list of user reported content and delete or keep them.</w:t>
-            </w:r>
-          </w:p>
-        </w:tc>
-      </w:tr>
-      <w:tr>
-        <w:trPr>
-          <w:trHeight w:val="1656"/>
-          <w:jc w:val="center"/>
-        </w:trPr>
-        <w:tc>
-          <w:tcPr>
-            <w:tcW w:w="646" w:type="pct"/>
-            <w:vMerge w:val="restart"/>
-            <w:vAlign w:val="center"/>
-          </w:tcPr>
-          <w:p>
-            <w:pPr>
-              <w:jc w:val="center"/>
-              <w:rPr>
-                <w:rFonts w:ascii="Times New Roman" w:hAnsi="Times New Roman" w:cs="Times New Roman"/>
-                <w:sz w:val="24"/>
-                <w:szCs w:val="24"/>
-              </w:rPr>
-            </w:pPr>
-            <w:r>
-              <w:rPr>
-                <w:rFonts w:ascii="Times New Roman" w:hAnsi="Times New Roman" w:cs="Times New Roman"/>
-                <w:sz w:val="24"/>
-                <w:szCs w:val="24"/>
-              </w:rPr>
-              <w:t>F-5</w:t>
-            </w:r>
-          </w:p>
-        </w:tc>
-        <w:tc>
-          <w:tcPr>
-            <w:tcW w:w="1797" w:type="pct"/>
-            <w:vMerge w:val="restart"/>
-            <w:vAlign w:val="center"/>
-          </w:tcPr>
-          <w:p>
-            <w:pPr>
-              <w:jc w:val="both"/>
-              <w:rPr>
-                <w:rFonts w:ascii="Times New Roman" w:hAnsi="Times New Roman" w:cs="Times New Roman"/>
-                <w:sz w:val="24"/>
-                <w:szCs w:val="24"/>
-              </w:rPr>
-            </w:pPr>
-            <w:r>
-              <w:rPr>
-                <w:rFonts w:ascii="Times New Roman" w:hAnsi="Times New Roman" w:cs="Times New Roman"/>
-                <w:sz w:val="24"/>
-                <w:szCs w:val="24"/>
-              </w:rPr>
-              <w:t>A moderator can report a user profile to admins for restriction if the user keeps posting inappropriate contents repeatedly. Usually a user profile is reported for restriction if there are more than 3 penalty flags on his profile. A moderator can submit a “Judgement Token” about a user reported content to admin if he fails to judge the content.</w:t>
-            </w:r>
-          </w:p>
-        </w:tc>
-        <w:tc>
-          <w:tcPr>
-            <w:tcW w:w="2557" w:type="pct"/>
-            <w:vAlign w:val="center"/>
-          </w:tcPr>
-          <w:p>
-            <w:pPr>
-              <w:jc w:val="both"/>
-              <w:rPr>
-                <w:rFonts w:ascii="Times New Roman" w:hAnsi="Times New Roman" w:cs="Times New Roman"/>
-                <w:sz w:val="24"/>
-                <w:szCs w:val="24"/>
-              </w:rPr>
-            </w:pPr>
-            <w:r>
-              <w:rPr>
-                <w:rFonts w:ascii="Times New Roman" w:hAnsi="Times New Roman" w:cs="Times New Roman"/>
-                <w:sz w:val="24"/>
-                <w:szCs w:val="24"/>
-              </w:rPr>
-              <w:t xml:space="preserve">Create a </w:t>
-            </w:r>
-            <w:r>
-              <w:rPr>
-                <w:rFonts w:ascii="Times New Roman" w:hAnsi="Times New Roman" w:cs="Times New Roman"/>
-                <w:sz w:val="24"/>
-                <w:szCs w:val="24"/>
-              </w:rPr>
-              <w:t>button</w:t>
-            </w:r>
-            <w:r>
-              <w:rPr>
-                <w:rFonts w:ascii="Times New Roman" w:hAnsi="Times New Roman" w:cs="Times New Roman"/>
-                <w:sz w:val="24"/>
-                <w:szCs w:val="24"/>
-              </w:rPr>
-              <w:t xml:space="preserve"> so that a moderator can report a user to admins for restricting or ban his account.</w:t>
-            </w:r>
-          </w:p>
-        </w:tc>
-      </w:tr>
-      <w:tr>
-        <w:trPr>
-          <w:trHeight w:val="1656"/>
-          <w:jc w:val="center"/>
-        </w:trPr>
-        <w:tc>
-          <w:tcPr>
-            <w:tcW w:w="646" w:type="pct"/>
-            <w:vMerge/>
-            <w:vAlign w:val="center"/>
-          </w:tcPr>
-          <w:p>
-            <w:pPr>
-              <w:jc w:val="center"/>
-              <w:rPr>
-                <w:rFonts w:ascii="Times New Roman" w:hAnsi="Times New Roman" w:cs="Times New Roman"/>
-                <w:sz w:val="24"/>
-                <w:szCs w:val="24"/>
-              </w:rPr>
-            </w:pPr>
-          </w:p>
-        </w:tc>
-        <w:tc>
-          <w:tcPr>
-            <w:tcW w:w="1797" w:type="pct"/>
-            <w:vMerge/>
-            <w:vAlign w:val="center"/>
-          </w:tcPr>
-          <w:p>
-            <w:pPr>
-              <w:jc w:val="both"/>
-              <w:rPr>
-                <w:rFonts w:ascii="Times New Roman" w:hAnsi="Times New Roman" w:cs="Times New Roman"/>
-                <w:sz w:val="24"/>
-                <w:szCs w:val="24"/>
-              </w:rPr>
-            </w:pPr>
-          </w:p>
-        </w:tc>
-        <w:tc>
-          <w:tcPr>
-            <w:tcW w:w="2557" w:type="pct"/>
-            <w:vAlign w:val="center"/>
-          </w:tcPr>
-          <w:p>
-            <w:pPr>
-              <w:jc w:val="both"/>
-              <w:rPr>
-                <w:rFonts w:ascii="Times New Roman" w:hAnsi="Times New Roman" w:cs="Times New Roman"/>
-                <w:sz w:val="24"/>
-                <w:szCs w:val="24"/>
-              </w:rPr>
-            </w:pPr>
-            <w:r>
-              <w:rPr>
-                <w:rFonts w:ascii="Times New Roman" w:hAnsi="Times New Roman" w:cs="Times New Roman"/>
-                <w:sz w:val="24"/>
-                <w:szCs w:val="24"/>
-              </w:rPr>
-              <w:t xml:space="preserve">Create a </w:t>
-            </w:r>
-            <w:r>
-              <w:rPr>
-                <w:rFonts w:ascii="Times New Roman" w:hAnsi="Times New Roman" w:cs="Times New Roman"/>
-                <w:sz w:val="24"/>
-                <w:szCs w:val="24"/>
-              </w:rPr>
-              <w:t>button</w:t>
-            </w:r>
-            <w:r>
-              <w:rPr>
-                <w:rFonts w:ascii="Times New Roman" w:hAnsi="Times New Roman" w:cs="Times New Roman"/>
-                <w:sz w:val="24"/>
-                <w:szCs w:val="24"/>
-              </w:rPr>
-              <w:t xml:space="preserve"> by which a moderator can pass the user reported content to admins for judgement if he fails to do so</w:t>
-            </w:r>
-          </w:p>
-        </w:tc>
-      </w:tr>
-      <w:tr>
-        <w:trPr>
-          <w:trHeight w:val="575"/>
-          <w:jc w:val="center"/>
-        </w:trPr>
-        <w:tc>
-          <w:tcPr>
-            <w:tcW w:w="646" w:type="pct"/>
-            <w:vMerge w:val="restart"/>
-            <w:vAlign w:val="center"/>
-          </w:tcPr>
-          <w:p>
-            <w:pPr>
-              <w:jc w:val="center"/>
-              <w:rPr>
-                <w:rFonts w:ascii="Times New Roman" w:hAnsi="Times New Roman" w:cs="Times New Roman"/>
-                <w:sz w:val="24"/>
-                <w:szCs w:val="24"/>
-              </w:rPr>
-            </w:pPr>
-            <w:r>
-              <w:rPr>
-                <w:rFonts w:ascii="Times New Roman" w:hAnsi="Times New Roman" w:cs="Times New Roman"/>
-                <w:sz w:val="24"/>
-                <w:szCs w:val="24"/>
-              </w:rPr>
-              <w:t>E-6</w:t>
-            </w:r>
-          </w:p>
-        </w:tc>
-        <w:tc>
-          <w:tcPr>
-            <w:tcW w:w="1797" w:type="pct"/>
-            <w:vMerge w:val="restart"/>
-            <w:vAlign w:val="center"/>
-          </w:tcPr>
-          <w:p>
-            <w:pPr>
-              <w:jc w:val="both"/>
-              <w:rPr>
-                <w:rFonts w:ascii="Times New Roman" w:hAnsi="Times New Roman" w:cs="Times New Roman"/>
-                <w:sz w:val="24"/>
-                <w:szCs w:val="24"/>
-              </w:rPr>
-            </w:pPr>
-            <w:r>
-              <w:rPr>
-                <w:rFonts w:ascii="Times New Roman" w:hAnsi="Times New Roman" w:cs="Times New Roman"/>
-                <w:sz w:val="24"/>
-                <w:szCs w:val="24"/>
-              </w:rPr>
-              <w:t>An admin has all privileges of a moderator. A super admin has all privileges of an admin. Also An admin can appoint new moderators to the site</w:t>
-            </w:r>
-            <w:r>
-              <w:rPr>
-                <w:rFonts w:ascii="Times New Roman" w:hAnsi="Times New Roman" w:cs="Times New Roman"/>
-                <w:sz w:val="24"/>
-                <w:szCs w:val="24"/>
-              </w:rPr>
-              <w:t xml:space="preserve"> and </w:t>
-            </w:r>
-            <w:r>
-              <w:rPr>
-                <w:rFonts w:ascii="Times New Roman" w:hAnsi="Times New Roman" w:cs="Times New Roman"/>
-                <w:sz w:val="24"/>
-                <w:szCs w:val="24"/>
-              </w:rPr>
-              <w:t>Super admin can appoint new admins to the site.</w:t>
-            </w:r>
-          </w:p>
-        </w:tc>
-        <w:tc>
-          <w:tcPr>
-            <w:tcW w:w="2557" w:type="pct"/>
-            <w:vAlign w:val="center"/>
-          </w:tcPr>
-          <w:p>
-            <w:pPr>
-              <w:jc w:val="both"/>
-              <w:rPr>
-                <w:rFonts w:ascii="Times New Roman" w:hAnsi="Times New Roman" w:cs="Times New Roman"/>
-                <w:sz w:val="24"/>
-                <w:szCs w:val="24"/>
-              </w:rPr>
-            </w:pPr>
-            <w:r>
-              <w:rPr>
-                <w:rFonts w:ascii="Times New Roman" w:hAnsi="Times New Roman" w:cs="Times New Roman"/>
-                <w:sz w:val="24"/>
-                <w:szCs w:val="24"/>
-              </w:rPr>
-              <w:t>Create a script that adds all moderator permissions to the admins and all admin permissions to super admin by making necessary changes to the database.</w:t>
-            </w:r>
-          </w:p>
-        </w:tc>
-      </w:tr>
-      <w:tr>
-        <w:trPr>
-          <w:trHeight w:val="575"/>
-          <w:jc w:val="center"/>
-        </w:trPr>
-        <w:tc>
-          <w:tcPr>
-            <w:tcW w:w="646" w:type="pct"/>
-            <w:vMerge/>
-            <w:vAlign w:val="center"/>
-          </w:tcPr>
-          <w:p>
-            <w:pPr>
-              <w:jc w:val="center"/>
-              <w:rPr>
-                <w:rFonts w:ascii="Times New Roman" w:hAnsi="Times New Roman" w:cs="Times New Roman"/>
-                <w:sz w:val="24"/>
-                <w:szCs w:val="24"/>
-              </w:rPr>
-            </w:pPr>
-          </w:p>
-        </w:tc>
-        <w:tc>
-          <w:tcPr>
-            <w:tcW w:w="1797" w:type="pct"/>
-            <w:vMerge/>
-            <w:vAlign w:val="center"/>
-          </w:tcPr>
-          <w:p>
-            <w:pPr>
-              <w:jc w:val="both"/>
-              <w:rPr>
-                <w:rFonts w:ascii="Times New Roman" w:hAnsi="Times New Roman" w:cs="Times New Roman"/>
-                <w:sz w:val="24"/>
-                <w:szCs w:val="24"/>
-              </w:rPr>
-            </w:pPr>
-          </w:p>
-        </w:tc>
-        <w:tc>
-          <w:tcPr>
-            <w:tcW w:w="2557" w:type="pct"/>
-            <w:vAlign w:val="center"/>
-          </w:tcPr>
-          <w:p>
-            <w:pPr>
-              <w:jc w:val="both"/>
-              <w:rPr>
-                <w:rFonts w:ascii="Times New Roman" w:hAnsi="Times New Roman" w:cs="Times New Roman"/>
-                <w:sz w:val="24"/>
-                <w:szCs w:val="24"/>
-              </w:rPr>
-            </w:pPr>
-            <w:r>
-              <w:rPr>
-                <w:rFonts w:ascii="Times New Roman" w:hAnsi="Times New Roman" w:cs="Times New Roman"/>
-                <w:sz w:val="24"/>
-                <w:szCs w:val="24"/>
-              </w:rPr>
-              <w:t xml:space="preserve">Create a </w:t>
-            </w:r>
-            <w:r>
-              <w:rPr>
-                <w:rFonts w:ascii="Times New Roman" w:hAnsi="Times New Roman" w:cs="Times New Roman"/>
-                <w:sz w:val="24"/>
-                <w:szCs w:val="24"/>
-              </w:rPr>
-              <w:t>page</w:t>
-            </w:r>
-            <w:r>
-              <w:rPr>
-                <w:rFonts w:ascii="Times New Roman" w:hAnsi="Times New Roman" w:cs="Times New Roman"/>
-                <w:sz w:val="24"/>
-                <w:szCs w:val="24"/>
-              </w:rPr>
-              <w:t xml:space="preserve"> that allows an admin to create new moderator accounts</w:t>
-            </w:r>
-            <w:r>
-              <w:rPr>
-                <w:rFonts w:ascii="Times New Roman" w:hAnsi="Times New Roman" w:cs="Times New Roman"/>
-                <w:sz w:val="24"/>
-                <w:szCs w:val="24"/>
-              </w:rPr>
-              <w:t xml:space="preserve"> and allows a super admin to create new admin accounts.</w:t>
-            </w:r>
-          </w:p>
-        </w:tc>
-      </w:tr>
-      <w:tr>
-        <w:trPr>
-          <w:trHeight w:val="1150"/>
-          <w:jc w:val="center"/>
-        </w:trPr>
-        <w:tc>
-          <w:tcPr>
-            <w:tcW w:w="646" w:type="pct"/>
-            <w:vMerge w:val="restart"/>
-            <w:vAlign w:val="center"/>
-          </w:tcPr>
-          <w:p>
-            <w:pPr>
-              <w:jc w:val="center"/>
-              <w:rPr>
-                <w:rFonts w:ascii="Times New Roman" w:hAnsi="Times New Roman" w:cs="Times New Roman"/>
-                <w:sz w:val="24"/>
-                <w:szCs w:val="24"/>
-              </w:rPr>
-            </w:pPr>
-            <w:r>
-              <w:rPr>
-                <w:rFonts w:ascii="Times New Roman" w:hAnsi="Times New Roman" w:cs="Times New Roman"/>
-                <w:sz w:val="24"/>
-                <w:szCs w:val="24"/>
-              </w:rPr>
-              <w:t>A-6</w:t>
-            </w:r>
-          </w:p>
-        </w:tc>
-        <w:tc>
-          <w:tcPr>
-            <w:tcW w:w="1797" w:type="pct"/>
-            <w:vMerge w:val="restart"/>
-            <w:vAlign w:val="center"/>
-          </w:tcPr>
-          <w:p>
-            <w:pPr>
-              <w:jc w:val="both"/>
-              <w:rPr>
-                <w:rFonts w:ascii="Times New Roman" w:hAnsi="Times New Roman" w:cs="Times New Roman"/>
-                <w:sz w:val="24"/>
-                <w:szCs w:val="24"/>
-              </w:rPr>
-            </w:pPr>
-            <w:r>
-              <w:rPr>
-                <w:rFonts w:ascii="Times New Roman" w:hAnsi="Times New Roman" w:cs="Times New Roman"/>
-                <w:sz w:val="24"/>
-                <w:szCs w:val="24"/>
-              </w:rPr>
-              <w:t xml:space="preserve">There will be a system that can </w:t>
-            </w:r>
-            <w:r>
-              <w:rPr>
-                <w:rFonts w:ascii="Times New Roman" w:hAnsi="Times New Roman" w:cs="Times New Roman"/>
-                <w:sz w:val="24"/>
-                <w:szCs w:val="24"/>
-              </w:rPr>
-              <w:t xml:space="preserve">automatically </w:t>
-            </w:r>
-            <w:r>
-              <w:rPr>
-                <w:rFonts w:ascii="Times New Roman" w:hAnsi="Times New Roman" w:cs="Times New Roman"/>
-                <w:sz w:val="24"/>
-                <w:szCs w:val="24"/>
-              </w:rPr>
-              <w:t xml:space="preserve">check the user content for potential vulgar or bad words. If the automatic </w:t>
-            </w:r>
-            <w:r>
-              <w:rPr>
-                <w:rFonts w:ascii="Times New Roman" w:hAnsi="Times New Roman" w:cs="Times New Roman"/>
-                <w:sz w:val="24"/>
-                <w:szCs w:val="24"/>
-              </w:rPr>
-              <w:lastRenderedPageBreak/>
-              <w:t>word check founds any issue, then the system will allow the admin to modify the content partially. Otherwise no one will be able to modify user content other than the owner (user).</w:t>
-            </w:r>
-          </w:p>
-        </w:tc>
-        <w:tc>
-          <w:tcPr>
-            <w:tcW w:w="2557" w:type="pct"/>
-            <w:vAlign w:val="center"/>
-          </w:tcPr>
-          <w:p>
-            <w:pPr>
-              <w:jc w:val="both"/>
-              <w:rPr>
-                <w:rFonts w:ascii="Times New Roman" w:hAnsi="Times New Roman" w:cs="Times New Roman"/>
-                <w:sz w:val="24"/>
-                <w:szCs w:val="24"/>
-              </w:rPr>
-            </w:pPr>
-            <w:r>
-              <w:rPr>
-                <w:rFonts w:ascii="Times New Roman" w:hAnsi="Times New Roman" w:cs="Times New Roman"/>
-                <w:sz w:val="24"/>
-                <w:szCs w:val="24"/>
-              </w:rPr>
-              <w:lastRenderedPageBreak/>
-              <w:t>Create script that checks the user content for vulgar or bad words and count them.</w:t>
-            </w:r>
-            <w:r>
-              <w:rPr>
-                <w:rFonts w:ascii="Times New Roman" w:hAnsi="Times New Roman" w:cs="Times New Roman"/>
-                <w:sz w:val="24"/>
-                <w:szCs w:val="24"/>
-              </w:rPr>
-              <w:t xml:space="preserve"> This script will use a </w:t>
-            </w:r>
-            <w:r>
-              <w:rPr>
-                <w:rFonts w:ascii="Times New Roman" w:hAnsi="Times New Roman" w:cs="Times New Roman"/>
-                <w:sz w:val="24"/>
-                <w:szCs w:val="24"/>
-              </w:rPr>
-              <w:t>list</w:t>
-            </w:r>
-            <w:r>
-              <w:rPr>
-                <w:rFonts w:ascii="Times New Roman" w:hAnsi="Times New Roman" w:cs="Times New Roman"/>
-                <w:sz w:val="24"/>
-                <w:szCs w:val="24"/>
-              </w:rPr>
-              <w:t xml:space="preserve"> of vulgar or bad words from database to perform this operation.</w:t>
-            </w:r>
-          </w:p>
-        </w:tc>
-      </w:tr>
-      <w:tr>
-        <w:trPr>
-          <w:trHeight w:val="1150"/>
-          <w:jc w:val="center"/>
-        </w:trPr>
-        <w:tc>
-          <w:tcPr>
-            <w:tcW w:w="646" w:type="pct"/>
-            <w:vMerge/>
-            <w:vAlign w:val="center"/>
-          </w:tcPr>
-          <w:p>
-            <w:pPr>
-              <w:jc w:val="center"/>
-              <w:rPr>
-                <w:rFonts w:ascii="Times New Roman" w:hAnsi="Times New Roman" w:cs="Times New Roman"/>
-                <w:sz w:val="24"/>
-                <w:szCs w:val="24"/>
-              </w:rPr>
-            </w:pPr>
-          </w:p>
-        </w:tc>
-        <w:tc>
-          <w:tcPr>
-            <w:tcW w:w="1797" w:type="pct"/>
-            <w:vMerge/>
-            <w:vAlign w:val="center"/>
-          </w:tcPr>
-          <w:p>
-            <w:pPr>
-              <w:jc w:val="both"/>
-              <w:rPr>
-                <w:rFonts w:ascii="Times New Roman" w:hAnsi="Times New Roman" w:cs="Times New Roman"/>
-                <w:sz w:val="24"/>
-                <w:szCs w:val="24"/>
-              </w:rPr>
-            </w:pPr>
-          </w:p>
-        </w:tc>
-        <w:tc>
-          <w:tcPr>
-            <w:tcW w:w="2557" w:type="pct"/>
-            <w:vAlign w:val="center"/>
-          </w:tcPr>
-          <w:p>
-            <w:pPr>
-              <w:jc w:val="both"/>
-              <w:rPr>
-                <w:rFonts w:ascii="Times New Roman" w:hAnsi="Times New Roman" w:cs="Times New Roman"/>
-                <w:sz w:val="24"/>
-                <w:szCs w:val="24"/>
-              </w:rPr>
-            </w:pPr>
-            <w:r>
-              <w:rPr>
-                <w:rFonts w:ascii="Times New Roman" w:hAnsi="Times New Roman" w:cs="Times New Roman"/>
-                <w:sz w:val="24"/>
-                <w:szCs w:val="24"/>
-              </w:rPr>
-              <w:t>Create a page that allows admin to partially modify or censor the vulgar word of the user content if the automated word check system allows it.</w:t>
-            </w:r>
-          </w:p>
-        </w:tc>
-      </w:tr>
-      <w:tr>
-        <w:trPr>
-          <w:jc w:val="center"/>
-        </w:trPr>
-        <w:tc>
-          <w:tcPr>
-            <w:tcW w:w="646" w:type="pct"/>
-            <w:vAlign w:val="center"/>
-          </w:tcPr>
-          <w:p>
-            <w:pPr>
-              <w:jc w:val="center"/>
-              <w:rPr>
-                <w:rFonts w:ascii="Times New Roman" w:hAnsi="Times New Roman" w:cs="Times New Roman"/>
-                <w:sz w:val="24"/>
-                <w:szCs w:val="24"/>
-              </w:rPr>
-            </w:pPr>
-            <w:r>
-              <w:rPr>
-                <w:rFonts w:ascii="Times New Roman" w:hAnsi="Times New Roman" w:cs="Times New Roman"/>
-                <w:sz w:val="24"/>
-                <w:szCs w:val="24"/>
-              </w:rPr>
-              <w:lastRenderedPageBreak/>
-              <w:t>F-6</w:t>
-            </w:r>
-          </w:p>
-        </w:tc>
-        <w:tc>
-          <w:tcPr>
-            <w:tcW w:w="1797" w:type="pct"/>
-            <w:vAlign w:val="center"/>
-          </w:tcPr>
-          <w:p>
-            <w:pPr>
-              <w:jc w:val="both"/>
-              <w:rPr>
-                <w:rFonts w:ascii="Times New Roman" w:hAnsi="Times New Roman" w:cs="Times New Roman"/>
-                <w:sz w:val="24"/>
-                <w:szCs w:val="24"/>
-              </w:rPr>
-            </w:pPr>
-            <w:r>
-              <w:rPr>
-                <w:rFonts w:ascii="Times New Roman" w:hAnsi="Times New Roman" w:cs="Times New Roman"/>
-                <w:sz w:val="24"/>
-                <w:szCs w:val="24"/>
-              </w:rPr>
-              <w:t>An admin can restrict or ban/delete a user account based on moderator report if necessary.</w:t>
-            </w:r>
-          </w:p>
-        </w:tc>
-        <w:tc>
-          <w:tcPr>
-            <w:tcW w:w="2557" w:type="pct"/>
-            <w:vAlign w:val="center"/>
-          </w:tcPr>
-          <w:p>
-            <w:pPr>
-              <w:jc w:val="both"/>
-              <w:rPr>
-                <w:rFonts w:ascii="Times New Roman" w:hAnsi="Times New Roman" w:cs="Times New Roman"/>
-                <w:sz w:val="24"/>
-                <w:szCs w:val="24"/>
-              </w:rPr>
-            </w:pPr>
-            <w:r>
-              <w:rPr>
-                <w:rFonts w:ascii="Times New Roman" w:hAnsi="Times New Roman" w:cs="Times New Roman"/>
-                <w:sz w:val="24"/>
-                <w:szCs w:val="24"/>
-              </w:rPr>
-              <w:t xml:space="preserve">Create a </w:t>
-            </w:r>
-            <w:r>
-              <w:rPr>
-                <w:rFonts w:ascii="Times New Roman" w:hAnsi="Times New Roman" w:cs="Times New Roman"/>
-                <w:sz w:val="24"/>
-                <w:szCs w:val="24"/>
-              </w:rPr>
-              <w:t>page</w:t>
-            </w:r>
-            <w:r>
-              <w:rPr>
-                <w:rFonts w:ascii="Times New Roman" w:hAnsi="Times New Roman" w:cs="Times New Roman"/>
-                <w:sz w:val="24"/>
-                <w:szCs w:val="24"/>
-              </w:rPr>
-              <w:t xml:space="preserve"> by which an admin can delete a user account and all his contents.</w:t>
-            </w:r>
-          </w:p>
-        </w:tc>
-      </w:tr>
-      <w:tr>
-        <w:trPr>
-          <w:jc w:val="center"/>
-        </w:trPr>
-        <w:tc>
-          <w:tcPr>
-            <w:tcW w:w="646" w:type="pct"/>
-            <w:vAlign w:val="center"/>
-          </w:tcPr>
-          <w:p>
-            <w:pPr>
-              <w:jc w:val="center"/>
-              <w:rPr>
-                <w:rFonts w:ascii="Times New Roman" w:hAnsi="Times New Roman" w:cs="Times New Roman"/>
-                <w:sz w:val="24"/>
-                <w:szCs w:val="24"/>
-              </w:rPr>
-            </w:pPr>
-            <w:r>
-              <w:rPr>
-                <w:rFonts w:ascii="Times New Roman" w:hAnsi="Times New Roman" w:cs="Times New Roman"/>
-                <w:sz w:val="24"/>
-                <w:szCs w:val="24"/>
-              </w:rPr>
-              <w:t>F</w:t>
-            </w:r>
-            <w:r>
-              <w:rPr>
-                <w:rFonts w:ascii="Times New Roman" w:hAnsi="Times New Roman" w:cs="Times New Roman"/>
-                <w:sz w:val="24"/>
-                <w:szCs w:val="24"/>
-              </w:rPr>
-              <w:t>-7</w:t>
-            </w:r>
-          </w:p>
-        </w:tc>
-        <w:tc>
-          <w:tcPr>
-            <w:tcW w:w="1797" w:type="pct"/>
-            <w:vAlign w:val="center"/>
-          </w:tcPr>
-          <w:p>
-            <w:pPr>
-              <w:jc w:val="both"/>
-              <w:rPr>
-                <w:rFonts w:ascii="Times New Roman" w:hAnsi="Times New Roman" w:cs="Times New Roman"/>
-                <w:sz w:val="24"/>
-                <w:szCs w:val="24"/>
-              </w:rPr>
-            </w:pPr>
-            <w:r>
-              <w:rPr>
-                <w:rFonts w:ascii="Times New Roman" w:hAnsi="Times New Roman" w:cs="Times New Roman"/>
-                <w:sz w:val="24"/>
-                <w:szCs w:val="24"/>
-              </w:rPr>
-              <w:t>An admin can submit an “Admin Request” to the super admin if he fails to make any decision about something.</w:t>
-            </w:r>
-          </w:p>
-        </w:tc>
-        <w:tc>
-          <w:tcPr>
-            <w:tcW w:w="2557" w:type="pct"/>
-            <w:vAlign w:val="center"/>
-          </w:tcPr>
-          <w:p>
-            <w:pPr>
-              <w:jc w:val="both"/>
-              <w:rPr>
-                <w:rFonts w:ascii="Times New Roman" w:hAnsi="Times New Roman" w:cs="Times New Roman"/>
-                <w:sz w:val="24"/>
-                <w:szCs w:val="24"/>
-              </w:rPr>
-            </w:pPr>
-            <w:r>
-              <w:rPr>
-                <w:rFonts w:ascii="Times New Roman" w:hAnsi="Times New Roman" w:cs="Times New Roman"/>
-                <w:sz w:val="24"/>
-                <w:szCs w:val="24"/>
-              </w:rPr>
-              <w:t>Create a script that allows an admin to send an issue to the super admin for judgement or decision making privately.</w:t>
-            </w:r>
-          </w:p>
-        </w:tc>
-      </w:tr>
-      <w:tr>
-        <w:trPr>
-          <w:trHeight w:val="460"/>
-          <w:jc w:val="center"/>
-        </w:trPr>
-        <w:tc>
-          <w:tcPr>
-            <w:tcW w:w="646" w:type="pct"/>
-            <w:vMerge w:val="restart"/>
-            <w:vAlign w:val="center"/>
-          </w:tcPr>
-          <w:p>
-            <w:pPr>
-              <w:jc w:val="center"/>
-              <w:rPr>
-                <w:rFonts w:ascii="Times New Roman" w:hAnsi="Times New Roman" w:cs="Times New Roman"/>
-                <w:sz w:val="24"/>
-                <w:szCs w:val="24"/>
-              </w:rPr>
-            </w:pPr>
-            <w:r>
-              <w:rPr>
-                <w:rFonts w:ascii="Times New Roman" w:hAnsi="Times New Roman" w:cs="Times New Roman"/>
-                <w:sz w:val="24"/>
-                <w:szCs w:val="24"/>
-              </w:rPr>
-              <w:t>A-7</w:t>
-            </w:r>
-          </w:p>
-        </w:tc>
-        <w:tc>
-          <w:tcPr>
-            <w:tcW w:w="1797" w:type="pct"/>
-            <w:vMerge w:val="restart"/>
-            <w:vAlign w:val="center"/>
-          </w:tcPr>
-          <w:p>
-            <w:pPr>
-              <w:jc w:val="both"/>
-              <w:rPr>
-                <w:rFonts w:ascii="Times New Roman" w:hAnsi="Times New Roman" w:cs="Times New Roman"/>
-                <w:sz w:val="24"/>
-                <w:szCs w:val="24"/>
-              </w:rPr>
-            </w:pPr>
-            <w:r>
-              <w:rPr>
-                <w:rFonts w:ascii="Times New Roman" w:hAnsi="Times New Roman" w:cs="Times New Roman"/>
-                <w:sz w:val="24"/>
-                <w:szCs w:val="24"/>
-              </w:rPr>
-              <w:t xml:space="preserve">A super admin can verify a user account based on his submitted documents. After verification, the user will be given a “Official Verified User Badge” by the super admin. </w:t>
-            </w:r>
-          </w:p>
-        </w:tc>
-        <w:tc>
-          <w:tcPr>
-            <w:tcW w:w="2557" w:type="pct"/>
-            <w:vAlign w:val="center"/>
-          </w:tcPr>
-          <w:p>
-            <w:pPr>
-              <w:jc w:val="both"/>
-              <w:rPr>
-                <w:rFonts w:ascii="Times New Roman" w:hAnsi="Times New Roman" w:cs="Times New Roman"/>
-                <w:sz w:val="24"/>
-                <w:szCs w:val="24"/>
-              </w:rPr>
-            </w:pPr>
-            <w:r>
-              <w:rPr>
-                <w:rFonts w:ascii="Times New Roman" w:hAnsi="Times New Roman" w:cs="Times New Roman"/>
-                <w:sz w:val="24"/>
-                <w:szCs w:val="24"/>
-              </w:rPr>
-              <w:t>Create a system from where super admin can see a list of pending verification requests from users.</w:t>
-            </w:r>
-          </w:p>
-        </w:tc>
-      </w:tr>
-      <w:tr>
-        <w:trPr>
-          <w:trHeight w:val="460"/>
-          <w:jc w:val="center"/>
-        </w:trPr>
-        <w:tc>
-          <w:tcPr>
-            <w:tcW w:w="646" w:type="pct"/>
-            <w:vMerge/>
-            <w:vAlign w:val="center"/>
-          </w:tcPr>
-          <w:p>
-            <w:pPr>
-              <w:jc w:val="center"/>
-              <w:rPr>
-                <w:rFonts w:ascii="Times New Roman" w:hAnsi="Times New Roman" w:cs="Times New Roman"/>
-                <w:sz w:val="24"/>
-                <w:szCs w:val="24"/>
-              </w:rPr>
-            </w:pPr>
-          </w:p>
-        </w:tc>
-        <w:tc>
-          <w:tcPr>
-            <w:tcW w:w="1797" w:type="pct"/>
-            <w:vMerge/>
-            <w:vAlign w:val="center"/>
-          </w:tcPr>
-          <w:p>
-            <w:pPr>
-              <w:jc w:val="both"/>
-              <w:rPr>
-                <w:rFonts w:ascii="Times New Roman" w:hAnsi="Times New Roman" w:cs="Times New Roman"/>
-                <w:sz w:val="24"/>
-                <w:szCs w:val="24"/>
-              </w:rPr>
-            </w:pPr>
-          </w:p>
-        </w:tc>
-        <w:tc>
-          <w:tcPr>
-            <w:tcW w:w="2557" w:type="pct"/>
-            <w:vAlign w:val="center"/>
-          </w:tcPr>
-          <w:p>
-            <w:pPr>
-              <w:jc w:val="both"/>
-              <w:rPr>
-                <w:rFonts w:ascii="Times New Roman" w:hAnsi="Times New Roman" w:cs="Times New Roman"/>
-                <w:sz w:val="24"/>
-                <w:szCs w:val="24"/>
-              </w:rPr>
-            </w:pPr>
-            <w:r>
-              <w:rPr>
-                <w:rFonts w:ascii="Times New Roman" w:hAnsi="Times New Roman" w:cs="Times New Roman"/>
-                <w:sz w:val="24"/>
-                <w:szCs w:val="24"/>
-              </w:rPr>
               <w:t xml:space="preserve">Create a </w:t>
             </w:r>
             <w:r>
@@ -10029,7 +10504,16 @@
                 <w:sz w:val="24"/>
                 <w:szCs w:val="24"/>
               </w:rPr>
-              <w:t>All moderators, admins and super admin will have an admin panel from where they can manage contents and other things of the site according to their permission level.</w:t>
+              <w:t xml:space="preserve">All moderators, admins and super admin will have an admin panel from where they can manage contents and other </w:t>
+            </w:r>
+            <w:r>
+              <w:rPr>
+                <w:rFonts w:ascii="Times New Roman" w:hAnsi="Times New Roman" w:cs="Times New Roman"/>
+                <w:sz w:val="24"/>
+                <w:szCs w:val="24"/>
+              </w:rPr>
+              <w:lastRenderedPageBreak/>
+              <w:t>things of the site according to their permission level.</w:t>
             </w:r>
           </w:p>
         </w:tc>
@@ -10053,6 +10537,7 @@
                 <w:sz w:val="24"/>
                 <w:szCs w:val="24"/>
               </w:rPr>
+              <w:lastRenderedPageBreak/>
               <w:t>Create an admin panel page and a script that controls the permissions</w:t>
             </w:r>
             <w:r>
@@ -10100,6 +10585,7 @@
                 <w:sz w:val="24"/>
                 <w:szCs w:val="24"/>
               </w:rPr>
+              <w:lastRenderedPageBreak/>
               <w:t>A-8</w:t>
             </w:r>
           </w:p>
@@ -13579,7 +14065,7 @@
 </file>
 
 <file path=customXml/itemProps1.xml><?xml version="1.0" encoding="utf-8"?>
-<ds:datastoreItem xmlns:ds="http://schemas.openxmlformats.org/officeDocument/2006/customXml" ds:itemID="{432F1D2C-AC1F-467D-9F5F-FDF42616C5EB}">
+<ds:datastoreItem xmlns:ds="http://schemas.openxmlformats.org/officeDocument/2006/customXml" ds:itemID="{5D23E118-BAA3-4A92-825C-C90FBD95B17D}">
   <ds:schemaRefs>
     <ds:schemaRef ds:uri="http://schemas.openxmlformats.org/officeDocument/2006/bibliography"/>
   </ds:schemaRefs>

</xml_diff>